<commit_message>
docs: modify documento-de-requisitos.docx file
</commit_message>
<xml_diff>
--- a/doc/requisitos/documento-de-requisitos.docx
+++ b/doc/requisitos/documento-de-requisitos.docx
@@ -5,7 +5,7 @@
     <w:p>
       <w:pPr>
         <w:pStyle w:val="Ttulo1"/>
-        <w:spacing w:after="840"/>
+        <w:spacing w:after="0"/>
         <w:rPr>
           <w:rFonts w:cs="Arial"/>
           <w:szCs w:val="24"/>
@@ -16,30 +16,87 @@
           <w:rFonts w:cs="Arial"/>
           <w:szCs w:val="24"/>
         </w:rPr>
-        <w:t xml:space="preserve">PROJETO </w:t>
+        <w:t>Sistema</w:t>
       </w:r>
       <w:r>
         <w:rPr>
           <w:rFonts w:cs="Arial"/>
           <w:szCs w:val="24"/>
         </w:rPr>
-        <w:t>GLICO</w:t>
-      </w:r>
-    </w:p>
-    <w:p>
-      <w:pPr>
-        <w:spacing w:after="4480" w:line="360" w:lineRule="auto"/>
+        <w:t xml:space="preserve"> de </w:t>
+      </w:r>
+      <w:r>
+        <w:rPr>
+          <w:rFonts w:cs="Arial"/>
+          <w:szCs w:val="24"/>
+        </w:rPr>
+        <w:t>M</w:t>
+      </w:r>
+      <w:r>
+        <w:rPr>
+          <w:rFonts w:cs="Arial"/>
+          <w:szCs w:val="24"/>
+        </w:rPr>
+        <w:t xml:space="preserve">onitoramento de </w:t>
+      </w:r>
+      <w:r>
+        <w:rPr>
+          <w:rFonts w:cs="Arial"/>
+          <w:szCs w:val="24"/>
+        </w:rPr>
+        <w:t>D</w:t>
+      </w:r>
+      <w:r>
+        <w:rPr>
+          <w:rFonts w:cs="Arial"/>
+          <w:szCs w:val="24"/>
+        </w:rPr>
+        <w:t xml:space="preserve">ados </w:t>
+      </w:r>
+      <w:r>
+        <w:rPr>
+          <w:rFonts w:cs="Arial"/>
+          <w:szCs w:val="24"/>
+        </w:rPr>
+        <w:t>G</w:t>
+      </w:r>
+      <w:r>
+        <w:rPr>
+          <w:rFonts w:cs="Arial"/>
+          <w:szCs w:val="24"/>
+        </w:rPr>
+        <w:t>licêmicos</w:t>
+      </w:r>
+    </w:p>
+    <w:p>
+      <w:pPr>
+        <w:spacing w:after="840"/>
         <w:jc w:val="center"/>
         <w:rPr>
-          <w:rFonts w:ascii="Arial" w:hAnsi="Arial" w:cs="Arial"/>
-          <w:sz w:val="24"/>
+          <w:b/>
+          <w:bCs/>
+        </w:rPr>
+      </w:pPr>
+      <w:r>
+        <w:rPr>
+          <w:b/>
+          <w:bCs/>
+        </w:rPr>
+        <w:t>GLICO</w:t>
+      </w:r>
+    </w:p>
+    <w:p>
+      <w:pPr>
+        <w:spacing w:after="4480"/>
+        <w:jc w:val="center"/>
+        <w:rPr>
+          <w:rFonts w:cs="Arial"/>
           <w:szCs w:val="24"/>
         </w:rPr>
       </w:pPr>
       <w:r>
         <w:rPr>
-          <w:rFonts w:ascii="Arial" w:hAnsi="Arial" w:cs="Arial"/>
-          <w:sz w:val="24"/>
+          <w:rFonts w:cs="Arial"/>
           <w:szCs w:val="24"/>
         </w:rPr>
         <w:t>Douglas Souza de Lima</w:t>
@@ -64,34 +121,30 @@
     </w:p>
     <w:p>
       <w:pPr>
-        <w:spacing w:after="0" w:line="360" w:lineRule="auto"/>
+        <w:spacing w:after="0"/>
         <w:jc w:val="center"/>
         <w:rPr>
-          <w:rFonts w:ascii="Arial" w:hAnsi="Arial" w:cs="Arial"/>
-          <w:sz w:val="24"/>
+          <w:rFonts w:cs="Arial"/>
           <w:szCs w:val="24"/>
         </w:rPr>
       </w:pPr>
       <w:r>
         <w:rPr>
-          <w:rFonts w:ascii="Arial" w:hAnsi="Arial" w:cs="Arial"/>
-          <w:sz w:val="24"/>
+          <w:rFonts w:cs="Arial"/>
           <w:szCs w:val="24"/>
         </w:rPr>
         <w:t>Brasília</w:t>
       </w:r>
       <w:r>
         <w:rPr>
-          <w:rFonts w:ascii="Arial" w:hAnsi="Arial" w:cs="Arial"/>
-          <w:sz w:val="24"/>
+          <w:rFonts w:cs="Arial"/>
           <w:szCs w:val="24"/>
         </w:rPr>
         <w:t xml:space="preserve"> - </w:t>
       </w:r>
       <w:r>
         <w:rPr>
-          <w:rFonts w:ascii="Arial" w:hAnsi="Arial" w:cs="Arial"/>
-          <w:sz w:val="24"/>
+          <w:rFonts w:cs="Arial"/>
           <w:szCs w:val="24"/>
         </w:rPr>
         <w:t>DF</w:t>
@@ -99,18 +152,16 @@
     </w:p>
     <w:p>
       <w:pPr>
-        <w:spacing w:after="0" w:line="360" w:lineRule="auto"/>
+        <w:spacing w:after="0"/>
         <w:jc w:val="center"/>
         <w:rPr>
-          <w:rFonts w:ascii="Arial" w:hAnsi="Arial" w:cs="Arial"/>
-          <w:sz w:val="24"/>
+          <w:rFonts w:cs="Arial"/>
           <w:szCs w:val="24"/>
         </w:rPr>
       </w:pPr>
       <w:r>
         <w:rPr>
-          <w:rFonts w:ascii="Arial" w:hAnsi="Arial" w:cs="Arial"/>
-          <w:sz w:val="24"/>
+          <w:rFonts w:cs="Arial"/>
           <w:szCs w:val="24"/>
         </w:rPr>
         <w:t>2023</w:t>
@@ -118,18 +169,15 @@
     </w:p>
     <w:p>
       <w:pPr>
-        <w:spacing w:after="0" w:line="360" w:lineRule="auto"/>
+        <w:spacing w:after="0"/>
         <w:rPr>
-          <w:rFonts w:ascii="Arial" w:eastAsiaTheme="majorEastAsia" w:hAnsi="Arial" w:cs="Arial"/>
-          <w:color w:val="000000" w:themeColor="text1"/>
-          <w:sz w:val="24"/>
+          <w:rFonts w:cs="Arial"/>
           <w:szCs w:val="24"/>
         </w:rPr>
       </w:pPr>
       <w:r>
         <w:rPr>
-          <w:rFonts w:ascii="Arial" w:hAnsi="Arial" w:cs="Arial"/>
-          <w:sz w:val="24"/>
+          <w:rFonts w:cs="Arial"/>
           <w:szCs w:val="24"/>
         </w:rPr>
         <w:br w:type="page"/>
@@ -164,16 +212,14 @@
           </w:tcPr>
           <w:p>
             <w:pPr>
-              <w:jc w:val="center"/>
+              <w:pStyle w:val="SemEspaamento"/>
               <w:rPr>
-                <w:rFonts w:ascii="Arial" w:hAnsi="Arial" w:cs="Arial"/>
                 <w:b/>
                 <w:bCs/>
               </w:rPr>
             </w:pPr>
             <w:r>
               <w:rPr>
-                <w:rFonts w:ascii="Arial" w:hAnsi="Arial" w:cs="Arial"/>
                 <w:b/>
                 <w:bCs/>
               </w:rPr>
@@ -188,16 +234,14 @@
           </w:tcPr>
           <w:p>
             <w:pPr>
-              <w:jc w:val="center"/>
+              <w:pStyle w:val="SemEspaamento"/>
               <w:rPr>
-                <w:rFonts w:ascii="Arial" w:hAnsi="Arial" w:cs="Arial"/>
                 <w:b/>
                 <w:bCs/>
               </w:rPr>
             </w:pPr>
             <w:r>
               <w:rPr>
-                <w:rFonts w:ascii="Arial" w:hAnsi="Arial" w:cs="Arial"/>
                 <w:b/>
                 <w:bCs/>
               </w:rPr>
@@ -212,16 +256,14 @@
           </w:tcPr>
           <w:p>
             <w:pPr>
-              <w:jc w:val="center"/>
+              <w:pStyle w:val="SemEspaamento"/>
               <w:rPr>
-                <w:rFonts w:ascii="Arial" w:hAnsi="Arial" w:cs="Arial"/>
                 <w:b/>
                 <w:bCs/>
               </w:rPr>
             </w:pPr>
             <w:r>
               <w:rPr>
-                <w:rFonts w:ascii="Arial" w:hAnsi="Arial" w:cs="Arial"/>
                 <w:b/>
                 <w:bCs/>
               </w:rPr>
@@ -236,16 +278,14 @@
           </w:tcPr>
           <w:p>
             <w:pPr>
-              <w:jc w:val="center"/>
+              <w:pStyle w:val="SemEspaamento"/>
               <w:rPr>
-                <w:rFonts w:ascii="Arial" w:hAnsi="Arial" w:cs="Arial"/>
                 <w:b/>
                 <w:bCs/>
               </w:rPr>
             </w:pPr>
             <w:r>
               <w:rPr>
-                <w:rFonts w:ascii="Arial" w:hAnsi="Arial" w:cs="Arial"/>
                 <w:b/>
                 <w:bCs/>
               </w:rPr>
@@ -261,15 +301,9 @@
           </w:tcPr>
           <w:p>
             <w:pPr>
-              <w:jc w:val="center"/>
-              <w:rPr>
-                <w:rFonts w:ascii="Arial" w:hAnsi="Arial" w:cs="Arial"/>
-              </w:rPr>
+              <w:pStyle w:val="SemEspaamento"/>
             </w:pPr>
             <w:r>
-              <w:rPr>
-                <w:rFonts w:ascii="Arial" w:hAnsi="Arial" w:cs="Arial"/>
-              </w:rPr>
               <w:t>12/09/2023</w:t>
             </w:r>
           </w:p>
@@ -280,15 +314,9 @@
           </w:tcPr>
           <w:p>
             <w:pPr>
-              <w:jc w:val="center"/>
-              <w:rPr>
-                <w:rFonts w:ascii="Arial" w:hAnsi="Arial" w:cs="Arial"/>
-              </w:rPr>
+              <w:pStyle w:val="SemEspaamento"/>
             </w:pPr>
             <w:r>
-              <w:rPr>
-                <w:rFonts w:ascii="Arial" w:hAnsi="Arial" w:cs="Arial"/>
-              </w:rPr>
               <w:t>0.0</w:t>
             </w:r>
           </w:p>
@@ -299,15 +327,9 @@
           </w:tcPr>
           <w:p>
             <w:pPr>
-              <w:jc w:val="center"/>
-              <w:rPr>
-                <w:rFonts w:ascii="Arial" w:hAnsi="Arial" w:cs="Arial"/>
-              </w:rPr>
+              <w:pStyle w:val="SemEspaamento"/>
             </w:pPr>
             <w:r>
-              <w:rPr>
-                <w:rFonts w:ascii="Arial" w:hAnsi="Arial" w:cs="Arial"/>
-              </w:rPr>
               <w:t>Criação do documento</w:t>
             </w:r>
           </w:p>
@@ -318,29 +340,119 @@
           </w:tcPr>
           <w:p>
             <w:pPr>
-              <w:jc w:val="center"/>
-              <w:rPr>
-                <w:rFonts w:ascii="Arial" w:hAnsi="Arial" w:cs="Arial"/>
-              </w:rPr>
+              <w:pStyle w:val="SemEspaamento"/>
+              <w:jc w:val="left"/>
             </w:pPr>
             <w:r>
-              <w:rPr>
-                <w:rFonts w:ascii="Arial" w:hAnsi="Arial" w:cs="Arial"/>
-              </w:rPr>
+              <w:t>Douglas Souza de Lima</w:t>
+            </w:r>
+          </w:p>
+        </w:tc>
+      </w:tr>
+      <w:tr>
+        <w:tc>
+          <w:tcPr>
+            <w:tcW w:w="1555" w:type="dxa"/>
+          </w:tcPr>
+          <w:p>
+            <w:pPr>
+              <w:pStyle w:val="SemEspaamento"/>
+            </w:pPr>
+            <w:r>
+              <w:t>13/09/2023</w:t>
+            </w:r>
+          </w:p>
+        </w:tc>
+        <w:tc>
+          <w:tcPr>
+            <w:tcW w:w="1417" w:type="dxa"/>
+          </w:tcPr>
+          <w:p>
+            <w:pPr>
+              <w:pStyle w:val="SemEspaamento"/>
+            </w:pPr>
+            <w:r>
+              <w:t>0.1</w:t>
+            </w:r>
+          </w:p>
+        </w:tc>
+        <w:tc>
+          <w:tcPr>
+            <w:tcW w:w="3823" w:type="dxa"/>
+          </w:tcPr>
+          <w:p>
+            <w:pPr>
+              <w:pStyle w:val="SemEspaamento"/>
+            </w:pPr>
+            <w:r>
+              <w:t>Adição de seções:</w:t>
+            </w:r>
+          </w:p>
+          <w:p>
+            <w:pPr>
+              <w:pStyle w:val="SemEspaamento"/>
+              <w:numPr>
+                <w:ilvl w:val="0"/>
+                <w:numId w:val="22"/>
+              </w:numPr>
+            </w:pPr>
+            <w:r>
+              <w:t>Introdução</w:t>
+            </w:r>
+          </w:p>
+          <w:p>
+            <w:pPr>
+              <w:pStyle w:val="SemEspaamento"/>
+              <w:numPr>
+                <w:ilvl w:val="0"/>
+                <w:numId w:val="22"/>
+              </w:numPr>
+            </w:pPr>
+            <w:r>
+              <w:t>Descrição geral</w:t>
+            </w:r>
+          </w:p>
+          <w:p>
+            <w:pPr>
+              <w:pStyle w:val="SemEspaamento"/>
+              <w:numPr>
+                <w:ilvl w:val="0"/>
+                <w:numId w:val="22"/>
+              </w:numPr>
+            </w:pPr>
+            <w:r>
+              <w:t>Requisitos específicos</w:t>
+            </w:r>
+          </w:p>
+        </w:tc>
+        <w:tc>
+          <w:tcPr>
+            <w:tcW w:w="2266" w:type="dxa"/>
+          </w:tcPr>
+          <w:p>
+            <w:pPr>
+              <w:pStyle w:val="SemEspaamento"/>
+              <w:jc w:val="left"/>
+            </w:pPr>
+            <w:r>
               <w:t>Douglas Souza de Lima</w:t>
             </w:r>
           </w:p>
         </w:tc>
       </w:tr>
     </w:tbl>
-    <w:p/>
-    <w:p>
-      <w:pPr>
+    <w:p>
+      <w:pPr>
+        <w:ind w:firstLine="0"/>
+      </w:pPr>
+    </w:p>
+    <w:p>
+      <w:pPr>
+        <w:pStyle w:val="SemEspaamento"/>
+        <w:jc w:val="both"/>
         <w:rPr>
-          <w:rFonts w:ascii="Arial" w:eastAsiaTheme="minorEastAsia" w:hAnsi="Arial"/>
-          <w:color w:val="000000" w:themeColor="text1"/>
+          <w:rFonts w:eastAsiaTheme="minorEastAsia"/>
           <w:spacing w:val="15"/>
-          <w:sz w:val="24"/>
         </w:rPr>
       </w:pPr>
       <w:r>
@@ -349,7 +461,12 @@
     </w:p>
     <w:p>
       <w:pPr>
-        <w:pStyle w:val="Subttulo"/>
+        <w:pStyle w:val="Ttulo2"/>
+        <w:numPr>
+          <w:ilvl w:val="0"/>
+          <w:numId w:val="15"/>
+        </w:numPr>
+        <w:ind w:left="0" w:firstLine="0"/>
       </w:pPr>
       <w:r>
         <w:lastRenderedPageBreak/>
@@ -357,19 +474,732 @@
       </w:r>
     </w:p>
     <w:p>
-      <w:pPr>
-        <w:pStyle w:val="Subttulo"/>
+      <w:r>
+        <w:t xml:space="preserve">Este documento especifica os requisitos do </w:t>
+      </w:r>
+      <w:r>
+        <w:t xml:space="preserve">“Sistema de </w:t>
+      </w:r>
+      <w:r>
+        <w:t>M</w:t>
+      </w:r>
+      <w:r>
+        <w:t>onitor</w:t>
+      </w:r>
+      <w:r>
+        <w:t xml:space="preserve">amento de </w:t>
+      </w:r>
+      <w:r>
+        <w:t>Dados Glicêmicos</w:t>
+      </w:r>
+      <w:r>
+        <w:t xml:space="preserve"> </w:t>
+      </w:r>
+      <w:r>
+        <w:t>(</w:t>
+      </w:r>
+      <w:r>
+        <w:t>GLICO</w:t>
+      </w:r>
+      <w:r>
+        <w:t>)</w:t>
+      </w:r>
+      <w:r>
+        <w:t>”</w:t>
+      </w:r>
+      <w:r>
+        <w:t xml:space="preserve">, fornecendo </w:t>
+      </w:r>
+      <w:r>
+        <w:t>aos desenvolvedores informações necessári</w:t>
+      </w:r>
+      <w:r>
+        <w:t>a</w:t>
+      </w:r>
+      <w:r>
+        <w:t>s sobre o projeto e implementação, assim como para a realização dos testes e homologação do sistema.</w:t>
+      </w:r>
+    </w:p>
+    <w:p>
+      <w:pPr>
+        <w:pStyle w:val="Ttulo2"/>
         <w:numPr>
           <w:ilvl w:val="1"/>
-          <w:numId w:val="2"/>
+          <w:numId w:val="16"/>
         </w:numPr>
         <w:ind w:left="0" w:firstLine="0"/>
       </w:pPr>
       <w:r>
-        <w:t>Propósito</w:t>
-      </w:r>
-    </w:p>
-    <w:p/>
+        <w:t>Visão geral deste documento</w:t>
+      </w:r>
+    </w:p>
+    <w:p>
+      <w:r>
+        <w:t xml:space="preserve">Esta parte introdutória fornece informações sobre </w:t>
+      </w:r>
+      <w:r>
+        <w:t>o documento e como melhor aproveitá-lo</w:t>
+      </w:r>
+      <w:r>
+        <w:t xml:space="preserve">. </w:t>
+      </w:r>
+      <w:r>
+        <w:t xml:space="preserve">Descreve </w:t>
+      </w:r>
+      <w:r>
+        <w:t>o seu objetivo</w:t>
+      </w:r>
+      <w:r>
+        <w:t xml:space="preserve"> e convenções que foram adotadas no texto</w:t>
+      </w:r>
+      <w:r>
+        <w:t>, além de fazer referência a outros documentos que complementem o seu entendimento. As demais seções apresentam a especificação do “Sistema de Monitoramento de Dados Glicêmicos (GLICO)”</w:t>
+      </w:r>
+      <w:r>
+        <w:t xml:space="preserve"> e estão organizadas como descrito abaixo.</w:t>
+      </w:r>
+    </w:p>
+    <w:p>
+      <w:pPr>
+        <w:pStyle w:val="PargrafodaLista"/>
+        <w:numPr>
+          <w:ilvl w:val="0"/>
+          <w:numId w:val="18"/>
+        </w:numPr>
+        <w:ind w:left="709" w:firstLine="0"/>
+        <w:rPr>
+          <w:b/>
+          <w:bCs/>
+        </w:rPr>
+      </w:pPr>
+      <w:r>
+        <w:rPr>
+          <w:b/>
+          <w:bCs/>
+        </w:rPr>
+        <w:t xml:space="preserve">Seção 2 </w:t>
+      </w:r>
+      <w:r>
+        <w:t xml:space="preserve">- </w:t>
+      </w:r>
+      <w:r>
+        <w:t>Descrição geral: apresenta uma visão geral do sistema, detalhando o seu escopo e os usuários.</w:t>
+      </w:r>
+    </w:p>
+    <w:p>
+      <w:pPr>
+        <w:pStyle w:val="PargrafodaLista"/>
+        <w:numPr>
+          <w:ilvl w:val="0"/>
+          <w:numId w:val="18"/>
+        </w:numPr>
+        <w:ind w:left="709" w:firstLine="0"/>
+        <w:rPr>
+          <w:b/>
+          <w:bCs/>
+        </w:rPr>
+      </w:pPr>
+      <w:r>
+        <w:rPr>
+          <w:b/>
+          <w:bCs/>
+        </w:rPr>
+        <w:t>Seção 3</w:t>
+      </w:r>
+      <w:r>
+        <w:t xml:space="preserve"> – Requisitos específicos: </w:t>
+      </w:r>
+      <w:r>
+        <w:t xml:space="preserve">descreve </w:t>
+      </w:r>
+      <w:r>
+        <w:t xml:space="preserve">brevemente </w:t>
+      </w:r>
+      <w:r>
+        <w:t>os requisitos funcionais,</w:t>
+      </w:r>
+      <w:r>
+        <w:t xml:space="preserve"> </w:t>
+      </w:r>
+      <w:r>
+        <w:t>requisitos não funcionais e regras de negócio do sistema.</w:t>
+      </w:r>
+    </w:p>
+    <w:p>
+      <w:pPr>
+        <w:pStyle w:val="Ttulo2"/>
+        <w:numPr>
+          <w:ilvl w:val="1"/>
+          <w:numId w:val="16"/>
+        </w:numPr>
+        <w:ind w:left="0" w:firstLine="0"/>
+      </w:pPr>
+      <w:r>
+        <w:t>Convenções</w:t>
+      </w:r>
+      <w:r>
+        <w:t>, acr</w:t>
+      </w:r>
+      <w:r>
+        <w:t>ô</w:t>
+      </w:r>
+      <w:r>
+        <w:t>nimos e abreviaturas</w:t>
+      </w:r>
+    </w:p>
+    <w:p>
+      <w:r>
+        <w:t xml:space="preserve">A correta interpretação deste documento </w:t>
+      </w:r>
+      <w:r>
+        <w:t>depende d</w:t>
+      </w:r>
+      <w:r>
+        <w:t>o conhecimento de convenções e termos específicos, que estão descritos a seguir.</w:t>
+      </w:r>
+    </w:p>
+    <w:p>
+      <w:pPr>
+        <w:pStyle w:val="Ttulo2"/>
+        <w:numPr>
+          <w:ilvl w:val="2"/>
+          <w:numId w:val="16"/>
+        </w:numPr>
+        <w:ind w:left="709" w:firstLine="0"/>
+      </w:pPr>
+      <w:r>
+        <w:t>Identificação dos requisitos</w:t>
+      </w:r>
+    </w:p>
+    <w:p>
+      <w:pPr>
+        <w:ind w:left="709"/>
+      </w:pPr>
+      <w:r>
+        <w:lastRenderedPageBreak/>
+        <w:t xml:space="preserve">Por convenção, a referência a requisitos é feita através do nome da subseção onde eles estão descritos, seguido do identificador do requisito, de acordo com o esquema: [nome da subseção.identificador do requisito] </w:t>
+      </w:r>
+    </w:p>
+    <w:p>
+      <w:pPr>
+        <w:ind w:left="709"/>
+      </w:pPr>
+      <w:r>
+        <w:t xml:space="preserve">Por exemplo, o requisito [Recuperação de dados.RF016] está descrito em uma subseção chamada “Recuperação de dados”, em um bloco identificado pelo número [RF016]. </w:t>
+      </w:r>
+      <w:r>
+        <w:t>Já o</w:t>
+      </w:r>
+      <w:r>
+        <w:t xml:space="preserve"> requisito não funcional [Confiabilidade.NF008] está descrito na seção de requisitos não funcionais de Confiabilidade, em um bloco identificado por [NF008].</w:t>
+      </w:r>
+    </w:p>
+    <w:p>
+      <w:pPr>
+        <w:ind w:left="709"/>
+      </w:pPr>
+      <w:r>
+        <w:t>A</w:t>
+      </w:r>
+      <w:r>
+        <w:t xml:space="preserve">s regras de negócio são </w:t>
+      </w:r>
+      <w:r>
+        <w:t>referenciadas pel</w:t>
+      </w:r>
+      <w:r>
+        <w:t>o nome da</w:t>
+      </w:r>
+      <w:r>
+        <w:t xml:space="preserve"> subseção onde estão descritas e um identificador</w:t>
+      </w:r>
+      <w:r>
+        <w:t>, como no esquema: [nome da subseção.identificador da regra de negócio]</w:t>
+      </w:r>
+      <w:r>
+        <w:t xml:space="preserve">. Como exemplo, a regra de negócio </w:t>
+      </w:r>
+      <w:r>
+        <w:t>[</w:t>
+      </w:r>
+      <w:r>
+        <w:t>Formato dos relatórios.RN001</w:t>
+      </w:r>
+      <w:r>
+        <w:t>]</w:t>
+      </w:r>
+      <w:r>
+        <w:t xml:space="preserve"> está descrita </w:t>
+      </w:r>
+      <w:r>
+        <w:t>na subseção “Formato dos relatórios” e é identificada pelo bloco [RN001].</w:t>
+      </w:r>
+    </w:p>
+    <w:p>
+      <w:pPr>
+        <w:ind w:left="709"/>
+      </w:pPr>
+      <w:r>
+        <w:t>As especificações</w:t>
+      </w:r>
+      <w:r>
+        <w:t xml:space="preserve"> </w:t>
+      </w:r>
+      <w:r>
+        <w:t>possuem um identificador formado por uma sigla</w:t>
+      </w:r>
+      <w:r>
+        <w:t xml:space="preserve"> que identifica o tipo de especificação (requisito funcional, requisito não funcional e regra de negócio) </w:t>
+      </w:r>
+      <w:r>
+        <w:t xml:space="preserve">e um número que incrementa </w:t>
+      </w:r>
+      <w:r>
+        <w:t>com o surgimento de novas especificações</w:t>
+      </w:r>
+      <w:r>
+        <w:t>.</w:t>
+      </w:r>
+    </w:p>
+    <w:p>
+      <w:pPr>
+        <w:ind w:left="709"/>
+      </w:pPr>
+      <w:r>
+        <w:t>As siglas estão descritas abaixo.</w:t>
+      </w:r>
+    </w:p>
+    <w:p>
+      <w:pPr>
+        <w:pStyle w:val="PargrafodaLista"/>
+        <w:numPr>
+          <w:ilvl w:val="0"/>
+          <w:numId w:val="19"/>
+        </w:numPr>
+        <w:ind w:left="709" w:firstLine="709"/>
+      </w:pPr>
+      <w:r>
+        <w:t>RF</w:t>
+      </w:r>
+      <w:r>
+        <w:t xml:space="preserve"> -</w:t>
+      </w:r>
+      <w:r>
+        <w:t xml:space="preserve"> requisito funcional</w:t>
+      </w:r>
+    </w:p>
+    <w:p>
+      <w:pPr>
+        <w:pStyle w:val="PargrafodaLista"/>
+        <w:numPr>
+          <w:ilvl w:val="0"/>
+          <w:numId w:val="19"/>
+        </w:numPr>
+        <w:ind w:left="709" w:firstLine="709"/>
+      </w:pPr>
+      <w:r>
+        <w:t>NF</w:t>
+      </w:r>
+      <w:r>
+        <w:t xml:space="preserve"> -</w:t>
+      </w:r>
+      <w:r>
+        <w:t xml:space="preserve"> requisito não funcional</w:t>
+      </w:r>
+    </w:p>
+    <w:p>
+      <w:pPr>
+        <w:pStyle w:val="PargrafodaLista"/>
+        <w:numPr>
+          <w:ilvl w:val="0"/>
+          <w:numId w:val="19"/>
+        </w:numPr>
+        <w:ind w:left="709" w:firstLine="709"/>
+      </w:pPr>
+      <w:r>
+        <w:t>RN</w:t>
+      </w:r>
+      <w:r>
+        <w:t xml:space="preserve"> -</w:t>
+      </w:r>
+      <w:r>
+        <w:t xml:space="preserve"> regra de negócio</w:t>
+      </w:r>
+    </w:p>
+    <w:p>
+      <w:pPr>
+        <w:pStyle w:val="Ttulo2"/>
+        <w:numPr>
+          <w:ilvl w:val="2"/>
+          <w:numId w:val="16"/>
+        </w:numPr>
+        <w:ind w:left="709" w:firstLine="0"/>
+      </w:pPr>
+      <w:r>
+        <w:t>Prior</w:t>
+      </w:r>
+      <w:r>
+        <w:t>idades dos requisitos</w:t>
+      </w:r>
+    </w:p>
+    <w:p>
+      <w:pPr>
+        <w:ind w:left="709"/>
+      </w:pPr>
+      <w:r>
+        <w:t>Para estabelecer a prioridade dos requisitos foram adotadas as denomi</w:t>
+      </w:r>
+      <w:r>
+        <w:t>na</w:t>
+      </w:r>
+      <w:r>
+        <w:t>ções “essencial”, “</w:t>
+      </w:r>
+      <w:r>
+        <w:t>importante” e “desejável”.</w:t>
+      </w:r>
+    </w:p>
+    <w:p>
+      <w:pPr>
+        <w:pStyle w:val="PargrafodaLista"/>
+        <w:numPr>
+          <w:ilvl w:val="0"/>
+          <w:numId w:val="20"/>
+        </w:numPr>
+        <w:ind w:left="709" w:firstLine="709"/>
+      </w:pPr>
+      <w:r>
+        <w:rPr>
+          <w:b/>
+          <w:bCs/>
+        </w:rPr>
+        <w:lastRenderedPageBreak/>
+        <w:t>Essencial</w:t>
+      </w:r>
+      <w:r>
+        <w:t xml:space="preserve"> é o requisito sem o qual o sistema não entra em funcionamento. Requisitos essenciais são requisitos imprescindíveis, que têm que ser implementados impreterivelmente.</w:t>
+      </w:r>
+    </w:p>
+    <w:p>
+      <w:pPr>
+        <w:pStyle w:val="PargrafodaLista"/>
+        <w:numPr>
+          <w:ilvl w:val="0"/>
+          <w:numId w:val="20"/>
+        </w:numPr>
+        <w:ind w:left="709" w:firstLine="709"/>
+      </w:pPr>
+      <w:r>
+        <w:rPr>
+          <w:b/>
+          <w:bCs/>
+        </w:rPr>
+        <w:t>Importante</w:t>
+      </w:r>
+      <w:r>
+        <w:t xml:space="preserve"> é o requisito sem o qual o sistema entra em funcionamento, mas de forma não satisfatória. Requisitos importantes devem ser implementados, mas, se não forem, o sistema poderá ser implantado e usado mesmo assim.</w:t>
+      </w:r>
+    </w:p>
+    <w:p>
+      <w:pPr>
+        <w:pStyle w:val="PargrafodaLista"/>
+        <w:numPr>
+          <w:ilvl w:val="0"/>
+          <w:numId w:val="20"/>
+        </w:numPr>
+        <w:ind w:left="709" w:firstLine="709"/>
+      </w:pPr>
+      <w:r>
+        <w:rPr>
+          <w:b/>
+          <w:bCs/>
+        </w:rPr>
+        <w:t>Desejável</w:t>
+      </w:r>
+      <w:r>
+        <w:t xml:space="preserve"> é o requisito que não compromete as funcionalidades básicas do sistema, isto é, o sistema pode funcionar de forma satisfatória sem ele. Requisitos desejáveis são requisitos que podem ser deixados para versões posteriores do sistema, caso não haja tempo hábil para implementá-los na versão que está sendo especificada.</w:t>
+      </w:r>
+    </w:p>
+    <w:p>
+      <w:pPr>
+        <w:pStyle w:val="Ttulo2"/>
+        <w:numPr>
+          <w:ilvl w:val="0"/>
+          <w:numId w:val="16"/>
+        </w:numPr>
+        <w:ind w:left="0" w:firstLine="0"/>
+      </w:pPr>
+      <w:r>
+        <w:t>Descrição geral</w:t>
+      </w:r>
+    </w:p>
+    <w:p>
+      <w:r>
+        <w:t>O sistema tem como objetivo auxiliar o tratamento da diabetes para portadores da doença, permitindo registrar e monitorar os dados de controle glicêmico</w:t>
+      </w:r>
+      <w:r>
+        <w:t xml:space="preserve"> através de tabelas e gráficos</w:t>
+      </w:r>
+      <w:r>
+        <w:t xml:space="preserve">, além de </w:t>
+      </w:r>
+      <w:r>
+        <w:t>informar</w:t>
+      </w:r>
+      <w:r>
+        <w:t xml:space="preserve"> parâmetros importantes </w:t>
+      </w:r>
+      <w:r>
+        <w:t>do tratamento</w:t>
+      </w:r>
+      <w:r>
+        <w:t>, como a média das glicemias</w:t>
+      </w:r>
+      <w:r>
+        <w:t xml:space="preserve"> e</w:t>
+      </w:r>
+      <w:r>
+        <w:t xml:space="preserve"> a </w:t>
+      </w:r>
+      <w:r>
+        <w:t xml:space="preserve">quantidade de glicemias dentro </w:t>
+      </w:r>
+      <w:r>
+        <w:t xml:space="preserve">e fora </w:t>
+      </w:r>
+      <w:r>
+        <w:t>da meta de controle.</w:t>
+      </w:r>
+      <w:r>
+        <w:t xml:space="preserve"> Além disso, o usuário poderá gerar e imprimir relatórios para uma melhor visualização dos resultados</w:t>
+      </w:r>
+      <w:r>
+        <w:t xml:space="preserve"> </w:t>
+      </w:r>
+      <w:r>
+        <w:t>e a partir deles poderá tomar novas medidas no tratamento da doença</w:t>
+      </w:r>
+      <w:r>
+        <w:t>.</w:t>
+      </w:r>
+    </w:p>
+    <w:p>
+      <w:pPr>
+        <w:pStyle w:val="Ttulo2"/>
+        <w:numPr>
+          <w:ilvl w:val="1"/>
+          <w:numId w:val="16"/>
+        </w:numPr>
+        <w:ind w:left="0" w:firstLine="0"/>
+      </w:pPr>
+      <w:r>
+        <w:t>Escopo</w:t>
+      </w:r>
+    </w:p>
+    <w:p>
+      <w:r>
+        <w:t>As</w:t>
+      </w:r>
+      <w:r>
+        <w:t xml:space="preserve"> principais funcionalidades </w:t>
+      </w:r>
+      <w:r>
+        <w:t>do sistema</w:t>
+      </w:r>
+      <w:r>
+        <w:t xml:space="preserve"> incluem</w:t>
+      </w:r>
+      <w:r>
+        <w:t xml:space="preserve"> o cadastro de paciente, </w:t>
+      </w:r>
+      <w:r>
+        <w:t xml:space="preserve">registro de glicemia, visualização de </w:t>
+      </w:r>
+      <w:r>
+        <w:t>controle glicêmico diário</w:t>
+      </w:r>
+      <w:r>
+        <w:t xml:space="preserve"> e</w:t>
+      </w:r>
+      <w:r>
+        <w:t xml:space="preserve"> geração de relatórios.</w:t>
+      </w:r>
+    </w:p>
+    <w:p>
+      <w:r>
+        <w:t>O</w:t>
+      </w:r>
+      <w:r>
+        <w:t xml:space="preserve"> sistema a ser desenvolvido é totalmente independente e auto-contido, ou seja, não </w:t>
+      </w:r>
+      <w:r>
+        <w:t>depende</w:t>
+      </w:r>
+      <w:r>
+        <w:t xml:space="preserve"> de outros sistemas.</w:t>
+      </w:r>
+    </w:p>
+    <w:p>
+      <w:r>
+        <w:rPr>
+          <w:b/>
+          <w:bCs/>
+        </w:rPr>
+        <w:lastRenderedPageBreak/>
+        <w:t>Não</w:t>
+      </w:r>
+      <w:r>
+        <w:t xml:space="preserve"> faz parte do escopo do sistema as seguintes funcionalidades:</w:t>
+      </w:r>
+    </w:p>
+    <w:p>
+      <w:pPr>
+        <w:pStyle w:val="PargrafodaLista"/>
+        <w:numPr>
+          <w:ilvl w:val="0"/>
+          <w:numId w:val="21"/>
+        </w:numPr>
+        <w:ind w:left="0" w:firstLine="357"/>
+      </w:pPr>
+      <w:r>
+        <w:t>Conectar o monitor de glicemia com o sistema</w:t>
+      </w:r>
+      <w:r>
+        <w:t xml:space="preserve"> para transfer</w:t>
+      </w:r>
+      <w:r>
+        <w:t xml:space="preserve">ir </w:t>
+      </w:r>
+      <w:r>
+        <w:t>dados</w:t>
+      </w:r>
+    </w:p>
+    <w:p>
+      <w:pPr>
+        <w:pStyle w:val="PargrafodaLista"/>
+        <w:numPr>
+          <w:ilvl w:val="0"/>
+          <w:numId w:val="21"/>
+        </w:numPr>
+        <w:ind w:left="0" w:firstLine="357"/>
+      </w:pPr>
+      <w:r>
+        <w:t>Registrar refeição associada à glicemia</w:t>
+      </w:r>
+    </w:p>
+    <w:p>
+      <w:pPr>
+        <w:pStyle w:val="PargrafodaLista"/>
+        <w:numPr>
+          <w:ilvl w:val="0"/>
+          <w:numId w:val="21"/>
+        </w:numPr>
+        <w:ind w:left="0" w:firstLine="357"/>
+      </w:pPr>
+      <w:r>
+        <w:t>Cadastrar perfil de médico</w:t>
+      </w:r>
+    </w:p>
+    <w:p>
+      <w:pPr>
+        <w:pStyle w:val="Ttulo2"/>
+        <w:numPr>
+          <w:ilvl w:val="0"/>
+          <w:numId w:val="16"/>
+        </w:numPr>
+        <w:ind w:left="0" w:firstLine="0"/>
+      </w:pPr>
+      <w:r>
+        <w:t>Requisitos específicos</w:t>
+      </w:r>
+    </w:p>
+    <w:p>
+      <w:r>
+        <w:t xml:space="preserve">Esta seção do documento contém </w:t>
+      </w:r>
+      <w:r>
+        <w:t>tod</w:t>
+      </w:r>
+      <w:r>
+        <w:t>o</w:t>
+      </w:r>
+      <w:r>
+        <w:t xml:space="preserve">s os requisitos </w:t>
+      </w:r>
+      <w:r>
+        <w:t xml:space="preserve">e regras de negócio </w:t>
+      </w:r>
+      <w:r>
+        <w:t>d</w:t>
+      </w:r>
+      <w:r>
+        <w:t>o</w:t>
+      </w:r>
+      <w:r>
+        <w:t xml:space="preserve"> software a um nível de detalhes suficiente para permitir que seja feito o desenho de um sistema que satisfaz</w:t>
+      </w:r>
+      <w:r>
+        <w:t xml:space="preserve"> </w:t>
+      </w:r>
+      <w:r>
+        <w:t>tais exigências</w:t>
+      </w:r>
+      <w:r>
+        <w:t>.</w:t>
+      </w:r>
+    </w:p>
+    <w:p>
+      <w:pPr>
+        <w:pStyle w:val="Ttulo2"/>
+        <w:numPr>
+          <w:ilvl w:val="1"/>
+          <w:numId w:val="16"/>
+        </w:numPr>
+        <w:ind w:left="0" w:firstLine="0"/>
+      </w:pPr>
+      <w:r>
+        <w:t>Requisitos funcionais</w:t>
+      </w:r>
+    </w:p>
+    <w:p>
+      <w:pPr>
+        <w:pStyle w:val="Ttulo2"/>
+        <w:numPr>
+          <w:ilvl w:val="2"/>
+          <w:numId w:val="16"/>
+        </w:numPr>
+        <w:ind w:left="709" w:firstLine="0"/>
+      </w:pPr>
+      <w:r>
+        <w:t>[RF001] Cadastrar usuário</w:t>
+      </w:r>
+    </w:p>
+    <w:p>
+      <w:pPr>
+        <w:pStyle w:val="Ttulo2"/>
+        <w:numPr>
+          <w:ilvl w:val="1"/>
+          <w:numId w:val="16"/>
+        </w:numPr>
+        <w:ind w:left="0" w:firstLine="0"/>
+      </w:pPr>
+      <w:r>
+        <w:t>Requisitos não funcionais</w:t>
+      </w:r>
+    </w:p>
+    <w:p>
+      <w:pPr>
+        <w:pStyle w:val="Ttulo2"/>
+        <w:numPr>
+          <w:ilvl w:val="1"/>
+          <w:numId w:val="16"/>
+        </w:numPr>
+        <w:ind w:left="0" w:firstLine="0"/>
+      </w:pPr>
+      <w:r>
+        <w:t>Regras de negócio</w:t>
+      </w:r>
+    </w:p>
     <w:sectPr>
       <w:pgSz w:w="11906" w:h="16838"/>
       <w:pgMar w:top="1701" w:right="1134" w:bottom="1134" w:left="1701" w:header="709" w:footer="709" w:gutter="0"/>
@@ -433,6 +1263,668 @@
 <file path=word/numbering.xml><?xml version="1.0" encoding="utf-8"?>
 <w:numbering xmlns:wpc="http://schemas.microsoft.com/office/word/2010/wordprocessingCanvas" xmlns:cx="http://schemas.microsoft.com/office/drawing/2014/chartex" xmlns:cx1="http://schemas.microsoft.com/office/drawing/2015/9/8/chartex" xmlns:cx2="http://schemas.microsoft.com/office/drawing/2015/10/21/chartex" xmlns:cx3="http://schemas.microsoft.com/office/drawing/2016/5/9/chartex" xmlns:cx4="http://schemas.microsoft.com/office/drawing/2016/5/10/chartex" xmlns:cx5="http://schemas.microsoft.com/office/drawing/2016/5/11/chartex" xmlns:cx6="http://schemas.microsoft.com/office/drawing/2016/5/12/chartex" xmlns:cx7="http://schemas.microsoft.com/office/drawing/2016/5/13/chartex" xmlns:cx8="http://schemas.microsoft.com/office/drawing/2016/5/14/chartex" xmlns:mc="http://schemas.openxmlformats.org/markup-compatibility/2006" xmlns:aink="http://schemas.microsoft.com/office/drawing/2016/ink" xmlns:am3d="http://schemas.microsoft.com/office/drawing/2017/model3d" xmlns:o="urn:schemas-microsoft-com:office:office" xmlns:oel="http://schemas.microsoft.com/office/2019/extlst" xmlns:r="http://schemas.openxmlformats.org/officeDocument/2006/relationships" xmlns:m="http://schemas.openxmlformats.org/officeDocument/2006/math" xmlns:v="urn:schemas-microsoft-com:vml" xmlns:wp14="http://schemas.microsoft.com/office/word/2010/wordprocessingDrawing" xmlns:wp="http://schemas.openxmlformats.org/drawingml/2006/wordprocessingDrawing" xmlns:w10="urn:schemas-microsoft-com:office:word" xmlns:w="http://schemas.openxmlformats.org/wordprocessingml/2006/main" xmlns:w14="http://schemas.microsoft.com/office/word/2010/wordml" xmlns:w15="http://schemas.microsoft.com/office/word/2012/wordml" xmlns:w16cex="http://schemas.microsoft.com/office/word/2018/wordml/cex" xmlns:w16cid="http://schemas.microsoft.com/office/word/2016/wordml/cid" xmlns:w16="http://schemas.microsoft.com/office/word/2018/wordml" xmlns:w16sdtdh="http://schemas.microsoft.com/office/word/2020/wordml/sdtdatahash" xmlns:w16se="http://schemas.microsoft.com/office/word/2015/wordml/symex" xmlns:wpg="http://schemas.microsoft.com/office/word/2010/wordprocessingGroup" xmlns:wpi="http://schemas.microsoft.com/office/word/2010/wordprocessingInk" xmlns:wne="http://schemas.microsoft.com/office/word/2006/wordml" xmlns:wps="http://schemas.microsoft.com/office/word/2010/wordprocessingShape" mc:Ignorable="w14 w15 w16se w16cid w16 w16cex w16sdtdh wp14">
   <w:abstractNum w:abstractNumId="0" w15:restartNumberingAfterBreak="0">
+    <w:nsid w:val="FFFFFF7F"/>
+    <w:multiLevelType w:val="singleLevel"/>
+    <w:tmpl w:val="F60001AE"/>
+    <w:lvl w:ilvl="0">
+      <w:start w:val="1"/>
+      <w:numFmt w:val="decimal"/>
+      <w:pStyle w:val="Numerada2"/>
+      <w:lvlText w:val="%1."/>
+      <w:lvlJc w:val="left"/>
+      <w:pPr>
+        <w:tabs>
+          <w:tab w:val="num" w:pos="643"/>
+        </w:tabs>
+        <w:ind w:left="643" w:hanging="360"/>
+      </w:pPr>
+    </w:lvl>
+  </w:abstractNum>
+  <w:abstractNum w:abstractNumId="1" w15:restartNumberingAfterBreak="0">
+    <w:nsid w:val="09037777"/>
+    <w:multiLevelType w:val="multilevel"/>
+    <w:tmpl w:val="0416001F"/>
+    <w:lvl w:ilvl="0">
+      <w:start w:val="1"/>
+      <w:numFmt w:val="decimal"/>
+      <w:lvlText w:val="%1."/>
+      <w:lvlJc w:val="left"/>
+      <w:pPr>
+        <w:ind w:left="360" w:hanging="360"/>
+      </w:pPr>
+    </w:lvl>
+    <w:lvl w:ilvl="1">
+      <w:start w:val="1"/>
+      <w:numFmt w:val="decimal"/>
+      <w:lvlText w:val="%1.%2."/>
+      <w:lvlJc w:val="left"/>
+      <w:pPr>
+        <w:ind w:left="792" w:hanging="432"/>
+      </w:pPr>
+    </w:lvl>
+    <w:lvl w:ilvl="2">
+      <w:start w:val="1"/>
+      <w:numFmt w:val="decimal"/>
+      <w:lvlText w:val="%1.%2.%3."/>
+      <w:lvlJc w:val="left"/>
+      <w:pPr>
+        <w:ind w:left="1224" w:hanging="504"/>
+      </w:pPr>
+    </w:lvl>
+    <w:lvl w:ilvl="3">
+      <w:start w:val="1"/>
+      <w:numFmt w:val="decimal"/>
+      <w:lvlText w:val="%1.%2.%3.%4."/>
+      <w:lvlJc w:val="left"/>
+      <w:pPr>
+        <w:ind w:left="1728" w:hanging="648"/>
+      </w:pPr>
+    </w:lvl>
+    <w:lvl w:ilvl="4">
+      <w:start w:val="1"/>
+      <w:numFmt w:val="decimal"/>
+      <w:lvlText w:val="%1.%2.%3.%4.%5."/>
+      <w:lvlJc w:val="left"/>
+      <w:pPr>
+        <w:ind w:left="2232" w:hanging="792"/>
+      </w:pPr>
+    </w:lvl>
+    <w:lvl w:ilvl="5">
+      <w:start w:val="1"/>
+      <w:numFmt w:val="decimal"/>
+      <w:lvlText w:val="%1.%2.%3.%4.%5.%6."/>
+      <w:lvlJc w:val="left"/>
+      <w:pPr>
+        <w:ind w:left="2736" w:hanging="936"/>
+      </w:pPr>
+    </w:lvl>
+    <w:lvl w:ilvl="6">
+      <w:start w:val="1"/>
+      <w:numFmt w:val="decimal"/>
+      <w:lvlText w:val="%1.%2.%3.%4.%5.%6.%7."/>
+      <w:lvlJc w:val="left"/>
+      <w:pPr>
+        <w:ind w:left="3240" w:hanging="1080"/>
+      </w:pPr>
+    </w:lvl>
+    <w:lvl w:ilvl="7">
+      <w:start w:val="1"/>
+      <w:numFmt w:val="decimal"/>
+      <w:lvlText w:val="%1.%2.%3.%4.%5.%6.%7.%8."/>
+      <w:lvlJc w:val="left"/>
+      <w:pPr>
+        <w:ind w:left="3744" w:hanging="1224"/>
+      </w:pPr>
+    </w:lvl>
+    <w:lvl w:ilvl="8">
+      <w:start w:val="1"/>
+      <w:numFmt w:val="decimal"/>
+      <w:lvlText w:val="%1.%2.%3.%4.%5.%6.%7.%8.%9."/>
+      <w:lvlJc w:val="left"/>
+      <w:pPr>
+        <w:ind w:left="4320" w:hanging="1440"/>
+      </w:pPr>
+    </w:lvl>
+  </w:abstractNum>
+  <w:abstractNum w:abstractNumId="2" w15:restartNumberingAfterBreak="0">
+    <w:nsid w:val="11BC1F68"/>
+    <w:multiLevelType w:val="multilevel"/>
+    <w:tmpl w:val="F5B25666"/>
+    <w:styleLink w:val="Estilo1"/>
+    <w:lvl w:ilvl="0">
+      <w:start w:val="1"/>
+      <w:numFmt w:val="decimal"/>
+      <w:lvlText w:val="%1."/>
+      <w:lvlJc w:val="left"/>
+      <w:pPr>
+        <w:tabs>
+          <w:tab w:val="num" w:pos="360"/>
+        </w:tabs>
+        <w:ind w:left="360" w:hanging="360"/>
+      </w:pPr>
+    </w:lvl>
+    <w:lvl w:ilvl="1">
+      <w:numFmt w:val="none"/>
+      <w:lvlText w:val=""/>
+      <w:lvlJc w:val="left"/>
+      <w:pPr>
+        <w:tabs>
+          <w:tab w:val="num" w:pos="360"/>
+        </w:tabs>
+      </w:pPr>
+    </w:lvl>
+    <w:lvl w:ilvl="2">
+      <w:numFmt w:val="none"/>
+      <w:lvlText w:val=""/>
+      <w:lvlJc w:val="left"/>
+      <w:pPr>
+        <w:tabs>
+          <w:tab w:val="num" w:pos="360"/>
+        </w:tabs>
+      </w:pPr>
+    </w:lvl>
+    <w:lvl w:ilvl="3">
+      <w:numFmt w:val="none"/>
+      <w:lvlText w:val=""/>
+      <w:lvlJc w:val="left"/>
+      <w:pPr>
+        <w:tabs>
+          <w:tab w:val="num" w:pos="360"/>
+        </w:tabs>
+      </w:pPr>
+    </w:lvl>
+    <w:lvl w:ilvl="4">
+      <w:numFmt w:val="none"/>
+      <w:lvlText w:val=""/>
+      <w:lvlJc w:val="left"/>
+      <w:pPr>
+        <w:tabs>
+          <w:tab w:val="num" w:pos="360"/>
+        </w:tabs>
+      </w:pPr>
+    </w:lvl>
+    <w:lvl w:ilvl="5">
+      <w:numFmt w:val="none"/>
+      <w:lvlText w:val=""/>
+      <w:lvlJc w:val="left"/>
+      <w:pPr>
+        <w:tabs>
+          <w:tab w:val="num" w:pos="360"/>
+        </w:tabs>
+      </w:pPr>
+    </w:lvl>
+    <w:lvl w:ilvl="6">
+      <w:numFmt w:val="none"/>
+      <w:lvlText w:val=""/>
+      <w:lvlJc w:val="left"/>
+      <w:pPr>
+        <w:tabs>
+          <w:tab w:val="num" w:pos="360"/>
+        </w:tabs>
+      </w:pPr>
+    </w:lvl>
+    <w:lvl w:ilvl="7">
+      <w:numFmt w:val="none"/>
+      <w:lvlText w:val=""/>
+      <w:lvlJc w:val="left"/>
+      <w:pPr>
+        <w:tabs>
+          <w:tab w:val="num" w:pos="360"/>
+        </w:tabs>
+      </w:pPr>
+    </w:lvl>
+    <w:lvl w:ilvl="8">
+      <w:numFmt w:val="none"/>
+      <w:lvlText w:val=""/>
+      <w:lvlJc w:val="left"/>
+      <w:pPr>
+        <w:tabs>
+          <w:tab w:val="num" w:pos="360"/>
+        </w:tabs>
+      </w:pPr>
+    </w:lvl>
+  </w:abstractNum>
+  <w:abstractNum w:abstractNumId="3" w15:restartNumberingAfterBreak="0">
+    <w:nsid w:val="1664419C"/>
+    <w:multiLevelType w:val="hybridMultilevel"/>
+    <w:tmpl w:val="64822392"/>
+    <w:lvl w:ilvl="0" w:tplc="04160001">
+      <w:start w:val="1"/>
+      <w:numFmt w:val="bullet"/>
+      <w:lvlText w:val=""/>
+      <w:lvlJc w:val="left"/>
+      <w:pPr>
+        <w:ind w:left="1429" w:hanging="360"/>
+      </w:pPr>
+      <w:rPr>
+        <w:rFonts w:ascii="Symbol" w:hAnsi="Symbol" w:hint="default"/>
+      </w:rPr>
+    </w:lvl>
+    <w:lvl w:ilvl="1" w:tplc="04160003" w:tentative="1">
+      <w:start w:val="1"/>
+      <w:numFmt w:val="bullet"/>
+      <w:lvlText w:val="o"/>
+      <w:lvlJc w:val="left"/>
+      <w:pPr>
+        <w:ind w:left="2149" w:hanging="360"/>
+      </w:pPr>
+      <w:rPr>
+        <w:rFonts w:ascii="Courier New" w:hAnsi="Courier New" w:cs="Courier New" w:hint="default"/>
+      </w:rPr>
+    </w:lvl>
+    <w:lvl w:ilvl="2" w:tplc="04160005" w:tentative="1">
+      <w:start w:val="1"/>
+      <w:numFmt w:val="bullet"/>
+      <w:lvlText w:val=""/>
+      <w:lvlJc w:val="left"/>
+      <w:pPr>
+        <w:ind w:left="2869" w:hanging="360"/>
+      </w:pPr>
+      <w:rPr>
+        <w:rFonts w:ascii="Wingdings" w:hAnsi="Wingdings" w:hint="default"/>
+      </w:rPr>
+    </w:lvl>
+    <w:lvl w:ilvl="3" w:tplc="04160001" w:tentative="1">
+      <w:start w:val="1"/>
+      <w:numFmt w:val="bullet"/>
+      <w:lvlText w:val=""/>
+      <w:lvlJc w:val="left"/>
+      <w:pPr>
+        <w:ind w:left="3589" w:hanging="360"/>
+      </w:pPr>
+      <w:rPr>
+        <w:rFonts w:ascii="Symbol" w:hAnsi="Symbol" w:hint="default"/>
+      </w:rPr>
+    </w:lvl>
+    <w:lvl w:ilvl="4" w:tplc="04160003" w:tentative="1">
+      <w:start w:val="1"/>
+      <w:numFmt w:val="bullet"/>
+      <w:lvlText w:val="o"/>
+      <w:lvlJc w:val="left"/>
+      <w:pPr>
+        <w:ind w:left="4309" w:hanging="360"/>
+      </w:pPr>
+      <w:rPr>
+        <w:rFonts w:ascii="Courier New" w:hAnsi="Courier New" w:cs="Courier New" w:hint="default"/>
+      </w:rPr>
+    </w:lvl>
+    <w:lvl w:ilvl="5" w:tplc="04160005" w:tentative="1">
+      <w:start w:val="1"/>
+      <w:numFmt w:val="bullet"/>
+      <w:lvlText w:val=""/>
+      <w:lvlJc w:val="left"/>
+      <w:pPr>
+        <w:ind w:left="5029" w:hanging="360"/>
+      </w:pPr>
+      <w:rPr>
+        <w:rFonts w:ascii="Wingdings" w:hAnsi="Wingdings" w:hint="default"/>
+      </w:rPr>
+    </w:lvl>
+    <w:lvl w:ilvl="6" w:tplc="04160001" w:tentative="1">
+      <w:start w:val="1"/>
+      <w:numFmt w:val="bullet"/>
+      <w:lvlText w:val=""/>
+      <w:lvlJc w:val="left"/>
+      <w:pPr>
+        <w:ind w:left="5749" w:hanging="360"/>
+      </w:pPr>
+      <w:rPr>
+        <w:rFonts w:ascii="Symbol" w:hAnsi="Symbol" w:hint="default"/>
+      </w:rPr>
+    </w:lvl>
+    <w:lvl w:ilvl="7" w:tplc="04160003" w:tentative="1">
+      <w:start w:val="1"/>
+      <w:numFmt w:val="bullet"/>
+      <w:lvlText w:val="o"/>
+      <w:lvlJc w:val="left"/>
+      <w:pPr>
+        <w:ind w:left="6469" w:hanging="360"/>
+      </w:pPr>
+      <w:rPr>
+        <w:rFonts w:ascii="Courier New" w:hAnsi="Courier New" w:cs="Courier New" w:hint="default"/>
+      </w:rPr>
+    </w:lvl>
+    <w:lvl w:ilvl="8" w:tplc="04160005" w:tentative="1">
+      <w:start w:val="1"/>
+      <w:numFmt w:val="bullet"/>
+      <w:lvlText w:val=""/>
+      <w:lvlJc w:val="left"/>
+      <w:pPr>
+        <w:ind w:left="7189" w:hanging="360"/>
+      </w:pPr>
+      <w:rPr>
+        <w:rFonts w:ascii="Wingdings" w:hAnsi="Wingdings" w:hint="default"/>
+      </w:rPr>
+    </w:lvl>
+  </w:abstractNum>
+  <w:abstractNum w:abstractNumId="4" w15:restartNumberingAfterBreak="0">
+    <w:nsid w:val="1D1F606B"/>
+    <w:multiLevelType w:val="multilevel"/>
+    <w:tmpl w:val="0416001F"/>
+    <w:lvl w:ilvl="0">
+      <w:start w:val="1"/>
+      <w:numFmt w:val="decimal"/>
+      <w:lvlText w:val="%1."/>
+      <w:lvlJc w:val="left"/>
+      <w:pPr>
+        <w:ind w:left="360" w:hanging="360"/>
+      </w:pPr>
+    </w:lvl>
+    <w:lvl w:ilvl="1">
+      <w:start w:val="1"/>
+      <w:numFmt w:val="decimal"/>
+      <w:lvlText w:val="%1.%2."/>
+      <w:lvlJc w:val="left"/>
+      <w:pPr>
+        <w:ind w:left="792" w:hanging="432"/>
+      </w:pPr>
+    </w:lvl>
+    <w:lvl w:ilvl="2">
+      <w:start w:val="1"/>
+      <w:numFmt w:val="decimal"/>
+      <w:lvlText w:val="%1.%2.%3."/>
+      <w:lvlJc w:val="left"/>
+      <w:pPr>
+        <w:ind w:left="1224" w:hanging="504"/>
+      </w:pPr>
+    </w:lvl>
+    <w:lvl w:ilvl="3">
+      <w:start w:val="1"/>
+      <w:numFmt w:val="decimal"/>
+      <w:lvlText w:val="%1.%2.%3.%4."/>
+      <w:lvlJc w:val="left"/>
+      <w:pPr>
+        <w:ind w:left="1728" w:hanging="648"/>
+      </w:pPr>
+    </w:lvl>
+    <w:lvl w:ilvl="4">
+      <w:start w:val="1"/>
+      <w:numFmt w:val="decimal"/>
+      <w:lvlText w:val="%1.%2.%3.%4.%5."/>
+      <w:lvlJc w:val="left"/>
+      <w:pPr>
+        <w:ind w:left="2232" w:hanging="792"/>
+      </w:pPr>
+    </w:lvl>
+    <w:lvl w:ilvl="5">
+      <w:start w:val="1"/>
+      <w:numFmt w:val="decimal"/>
+      <w:lvlText w:val="%1.%2.%3.%4.%5.%6."/>
+      <w:lvlJc w:val="left"/>
+      <w:pPr>
+        <w:ind w:left="2736" w:hanging="936"/>
+      </w:pPr>
+    </w:lvl>
+    <w:lvl w:ilvl="6">
+      <w:start w:val="1"/>
+      <w:numFmt w:val="decimal"/>
+      <w:lvlText w:val="%1.%2.%3.%4.%5.%6.%7."/>
+      <w:lvlJc w:val="left"/>
+      <w:pPr>
+        <w:ind w:left="3240" w:hanging="1080"/>
+      </w:pPr>
+    </w:lvl>
+    <w:lvl w:ilvl="7">
+      <w:start w:val="1"/>
+      <w:numFmt w:val="decimal"/>
+      <w:lvlText w:val="%1.%2.%3.%4.%5.%6.%7.%8."/>
+      <w:lvlJc w:val="left"/>
+      <w:pPr>
+        <w:ind w:left="3744" w:hanging="1224"/>
+      </w:pPr>
+    </w:lvl>
+    <w:lvl w:ilvl="8">
+      <w:start w:val="1"/>
+      <w:numFmt w:val="decimal"/>
+      <w:lvlText w:val="%1.%2.%3.%4.%5.%6.%7.%8.%9."/>
+      <w:lvlJc w:val="left"/>
+      <w:pPr>
+        <w:ind w:left="4320" w:hanging="1440"/>
+      </w:pPr>
+    </w:lvl>
+  </w:abstractNum>
+  <w:abstractNum w:abstractNumId="5" w15:restartNumberingAfterBreak="0">
+    <w:nsid w:val="231226D2"/>
+    <w:multiLevelType w:val="multilevel"/>
+    <w:tmpl w:val="0416001F"/>
+    <w:lvl w:ilvl="0">
+      <w:start w:val="1"/>
+      <w:numFmt w:val="decimal"/>
+      <w:lvlText w:val="%1."/>
+      <w:lvlJc w:val="left"/>
+      <w:pPr>
+        <w:ind w:left="360" w:hanging="360"/>
+      </w:pPr>
+    </w:lvl>
+    <w:lvl w:ilvl="1">
+      <w:start w:val="1"/>
+      <w:numFmt w:val="decimal"/>
+      <w:lvlText w:val="%1.%2."/>
+      <w:lvlJc w:val="left"/>
+      <w:pPr>
+        <w:ind w:left="792" w:hanging="432"/>
+      </w:pPr>
+    </w:lvl>
+    <w:lvl w:ilvl="2">
+      <w:start w:val="1"/>
+      <w:numFmt w:val="decimal"/>
+      <w:lvlText w:val="%1.%2.%3."/>
+      <w:lvlJc w:val="left"/>
+      <w:pPr>
+        <w:ind w:left="1224" w:hanging="504"/>
+      </w:pPr>
+    </w:lvl>
+    <w:lvl w:ilvl="3">
+      <w:start w:val="1"/>
+      <w:numFmt w:val="decimal"/>
+      <w:lvlText w:val="%1.%2.%3.%4."/>
+      <w:lvlJc w:val="left"/>
+      <w:pPr>
+        <w:ind w:left="1728" w:hanging="648"/>
+      </w:pPr>
+    </w:lvl>
+    <w:lvl w:ilvl="4">
+      <w:start w:val="1"/>
+      <w:numFmt w:val="decimal"/>
+      <w:lvlText w:val="%1.%2.%3.%4.%5."/>
+      <w:lvlJc w:val="left"/>
+      <w:pPr>
+        <w:ind w:left="2232" w:hanging="792"/>
+      </w:pPr>
+    </w:lvl>
+    <w:lvl w:ilvl="5">
+      <w:start w:val="1"/>
+      <w:numFmt w:val="decimal"/>
+      <w:lvlText w:val="%1.%2.%3.%4.%5.%6."/>
+      <w:lvlJc w:val="left"/>
+      <w:pPr>
+        <w:ind w:left="2736" w:hanging="936"/>
+      </w:pPr>
+    </w:lvl>
+    <w:lvl w:ilvl="6">
+      <w:start w:val="1"/>
+      <w:numFmt w:val="decimal"/>
+      <w:lvlText w:val="%1.%2.%3.%4.%5.%6.%7."/>
+      <w:lvlJc w:val="left"/>
+      <w:pPr>
+        <w:ind w:left="3240" w:hanging="1080"/>
+      </w:pPr>
+    </w:lvl>
+    <w:lvl w:ilvl="7">
+      <w:start w:val="1"/>
+      <w:numFmt w:val="decimal"/>
+      <w:lvlText w:val="%1.%2.%3.%4.%5.%6.%7.%8."/>
+      <w:lvlJc w:val="left"/>
+      <w:pPr>
+        <w:ind w:left="3744" w:hanging="1224"/>
+      </w:pPr>
+    </w:lvl>
+    <w:lvl w:ilvl="8">
+      <w:start w:val="1"/>
+      <w:numFmt w:val="decimal"/>
+      <w:lvlText w:val="%1.%2.%3.%4.%5.%6.%7.%8.%9."/>
+      <w:lvlJc w:val="left"/>
+      <w:pPr>
+        <w:ind w:left="4320" w:hanging="1440"/>
+      </w:pPr>
+    </w:lvl>
+  </w:abstractNum>
+  <w:abstractNum w:abstractNumId="6" w15:restartNumberingAfterBreak="0">
+    <w:nsid w:val="31C63871"/>
+    <w:multiLevelType w:val="hybridMultilevel"/>
+    <w:tmpl w:val="FBB29F42"/>
+    <w:lvl w:ilvl="0" w:tplc="0416000F">
+      <w:start w:val="1"/>
+      <w:numFmt w:val="decimal"/>
+      <w:lvlText w:val="%1."/>
+      <w:lvlJc w:val="left"/>
+      <w:pPr>
+        <w:ind w:left="720" w:hanging="360"/>
+      </w:pPr>
+      <w:rPr>
+        <w:rFonts w:hint="default"/>
+      </w:rPr>
+    </w:lvl>
+    <w:lvl w:ilvl="1" w:tplc="04160019" w:tentative="1">
+      <w:start w:val="1"/>
+      <w:numFmt w:val="lowerLetter"/>
+      <w:lvlText w:val="%2."/>
+      <w:lvlJc w:val="left"/>
+      <w:pPr>
+        <w:ind w:left="1440" w:hanging="360"/>
+      </w:pPr>
+    </w:lvl>
+    <w:lvl w:ilvl="2" w:tplc="0416001B" w:tentative="1">
+      <w:start w:val="1"/>
+      <w:numFmt w:val="lowerRoman"/>
+      <w:lvlText w:val="%3."/>
+      <w:lvlJc w:val="right"/>
+      <w:pPr>
+        <w:ind w:left="2160" w:hanging="180"/>
+      </w:pPr>
+    </w:lvl>
+    <w:lvl w:ilvl="3" w:tplc="0416000F" w:tentative="1">
+      <w:start w:val="1"/>
+      <w:numFmt w:val="decimal"/>
+      <w:lvlText w:val="%4."/>
+      <w:lvlJc w:val="left"/>
+      <w:pPr>
+        <w:ind w:left="2880" w:hanging="360"/>
+      </w:pPr>
+    </w:lvl>
+    <w:lvl w:ilvl="4" w:tplc="04160019" w:tentative="1">
+      <w:start w:val="1"/>
+      <w:numFmt w:val="lowerLetter"/>
+      <w:lvlText w:val="%5."/>
+      <w:lvlJc w:val="left"/>
+      <w:pPr>
+        <w:ind w:left="3600" w:hanging="360"/>
+      </w:pPr>
+    </w:lvl>
+    <w:lvl w:ilvl="5" w:tplc="0416001B" w:tentative="1">
+      <w:start w:val="1"/>
+      <w:numFmt w:val="lowerRoman"/>
+      <w:lvlText w:val="%6."/>
+      <w:lvlJc w:val="right"/>
+      <w:pPr>
+        <w:ind w:left="4320" w:hanging="180"/>
+      </w:pPr>
+    </w:lvl>
+    <w:lvl w:ilvl="6" w:tplc="0416000F" w:tentative="1">
+      <w:start w:val="1"/>
+      <w:numFmt w:val="decimal"/>
+      <w:lvlText w:val="%7."/>
+      <w:lvlJc w:val="left"/>
+      <w:pPr>
+        <w:ind w:left="5040" w:hanging="360"/>
+      </w:pPr>
+    </w:lvl>
+    <w:lvl w:ilvl="7" w:tplc="04160019" w:tentative="1">
+      <w:start w:val="1"/>
+      <w:numFmt w:val="lowerLetter"/>
+      <w:lvlText w:val="%8."/>
+      <w:lvlJc w:val="left"/>
+      <w:pPr>
+        <w:ind w:left="5760" w:hanging="360"/>
+      </w:pPr>
+    </w:lvl>
+    <w:lvl w:ilvl="8" w:tplc="0416001B" w:tentative="1">
+      <w:start w:val="1"/>
+      <w:numFmt w:val="lowerRoman"/>
+      <w:lvlText w:val="%9."/>
+      <w:lvlJc w:val="right"/>
+      <w:pPr>
+        <w:ind w:left="6480" w:hanging="180"/>
+      </w:pPr>
+    </w:lvl>
+  </w:abstractNum>
+  <w:abstractNum w:abstractNumId="7" w15:restartNumberingAfterBreak="0">
+    <w:nsid w:val="324B2899"/>
+    <w:multiLevelType w:val="multilevel"/>
+    <w:tmpl w:val="0416001F"/>
+    <w:lvl w:ilvl="0">
+      <w:start w:val="1"/>
+      <w:numFmt w:val="decimal"/>
+      <w:lvlText w:val="%1."/>
+      <w:lvlJc w:val="left"/>
+      <w:pPr>
+        <w:ind w:left="360" w:hanging="360"/>
+      </w:pPr>
+    </w:lvl>
+    <w:lvl w:ilvl="1">
+      <w:start w:val="1"/>
+      <w:numFmt w:val="decimal"/>
+      <w:lvlText w:val="%1.%2."/>
+      <w:lvlJc w:val="left"/>
+      <w:pPr>
+        <w:ind w:left="792" w:hanging="432"/>
+      </w:pPr>
+    </w:lvl>
+    <w:lvl w:ilvl="2">
+      <w:start w:val="1"/>
+      <w:numFmt w:val="decimal"/>
+      <w:lvlText w:val="%1.%2.%3."/>
+      <w:lvlJc w:val="left"/>
+      <w:pPr>
+        <w:ind w:left="1224" w:hanging="504"/>
+      </w:pPr>
+    </w:lvl>
+    <w:lvl w:ilvl="3">
+      <w:start w:val="1"/>
+      <w:numFmt w:val="decimal"/>
+      <w:lvlText w:val="%1.%2.%3.%4."/>
+      <w:lvlJc w:val="left"/>
+      <w:pPr>
+        <w:ind w:left="1728" w:hanging="648"/>
+      </w:pPr>
+    </w:lvl>
+    <w:lvl w:ilvl="4">
+      <w:start w:val="1"/>
+      <w:numFmt w:val="decimal"/>
+      <w:lvlText w:val="%1.%2.%3.%4.%5."/>
+      <w:lvlJc w:val="left"/>
+      <w:pPr>
+        <w:ind w:left="2232" w:hanging="792"/>
+      </w:pPr>
+    </w:lvl>
+    <w:lvl w:ilvl="5">
+      <w:start w:val="1"/>
+      <w:numFmt w:val="decimal"/>
+      <w:lvlText w:val="%1.%2.%3.%4.%5.%6."/>
+      <w:lvlJc w:val="left"/>
+      <w:pPr>
+        <w:ind w:left="2736" w:hanging="936"/>
+      </w:pPr>
+    </w:lvl>
+    <w:lvl w:ilvl="6">
+      <w:start w:val="1"/>
+      <w:numFmt w:val="decimal"/>
+      <w:lvlText w:val="%1.%2.%3.%4.%5.%6.%7."/>
+      <w:lvlJc w:val="left"/>
+      <w:pPr>
+        <w:ind w:left="3240" w:hanging="1080"/>
+      </w:pPr>
+    </w:lvl>
+    <w:lvl w:ilvl="7">
+      <w:start w:val="1"/>
+      <w:numFmt w:val="decimal"/>
+      <w:lvlText w:val="%1.%2.%3.%4.%5.%6.%7.%8."/>
+      <w:lvlJc w:val="left"/>
+      <w:pPr>
+        <w:ind w:left="3744" w:hanging="1224"/>
+      </w:pPr>
+    </w:lvl>
+    <w:lvl w:ilvl="8">
+      <w:start w:val="1"/>
+      <w:numFmt w:val="decimal"/>
+      <w:lvlText w:val="%1.%2.%3.%4.%5.%6.%7.%8.%9."/>
+      <w:lvlJc w:val="left"/>
+      <w:pPr>
+        <w:ind w:left="4320" w:hanging="1440"/>
+      </w:pPr>
+    </w:lvl>
+  </w:abstractNum>
+  <w:abstractNum w:abstractNumId="8" w15:restartNumberingAfterBreak="0">
     <w:nsid w:val="32B61F01"/>
     <w:multiLevelType w:val="hybridMultilevel"/>
     <w:tmpl w:val="ACCA2EE4"/>
@@ -521,10 +2013,845 @@
       </w:pPr>
     </w:lvl>
   </w:abstractNum>
-  <w:abstractNum w:abstractNumId="1" w15:restartNumberingAfterBreak="0">
+  <w:abstractNum w:abstractNumId="9" w15:restartNumberingAfterBreak="0">
+    <w:nsid w:val="32DF402E"/>
+    <w:multiLevelType w:val="multilevel"/>
+    <w:tmpl w:val="F5B25666"/>
+    <w:numStyleLink w:val="Estilo1"/>
+  </w:abstractNum>
+  <w:abstractNum w:abstractNumId="10" w15:restartNumberingAfterBreak="0">
+    <w:nsid w:val="3B0A33B7"/>
+    <w:multiLevelType w:val="multilevel"/>
+    <w:tmpl w:val="0416001F"/>
+    <w:lvl w:ilvl="0">
+      <w:start w:val="1"/>
+      <w:numFmt w:val="decimal"/>
+      <w:lvlText w:val="%1."/>
+      <w:lvlJc w:val="left"/>
+      <w:pPr>
+        <w:ind w:left="360" w:hanging="360"/>
+      </w:pPr>
+    </w:lvl>
+    <w:lvl w:ilvl="1">
+      <w:start w:val="1"/>
+      <w:numFmt w:val="decimal"/>
+      <w:lvlText w:val="%1.%2."/>
+      <w:lvlJc w:val="left"/>
+      <w:pPr>
+        <w:ind w:left="792" w:hanging="432"/>
+      </w:pPr>
+    </w:lvl>
+    <w:lvl w:ilvl="2">
+      <w:start w:val="1"/>
+      <w:numFmt w:val="decimal"/>
+      <w:lvlText w:val="%1.%2.%3."/>
+      <w:lvlJc w:val="left"/>
+      <w:pPr>
+        <w:ind w:left="1224" w:hanging="504"/>
+      </w:pPr>
+    </w:lvl>
+    <w:lvl w:ilvl="3">
+      <w:start w:val="1"/>
+      <w:numFmt w:val="decimal"/>
+      <w:lvlText w:val="%1.%2.%3.%4."/>
+      <w:lvlJc w:val="left"/>
+      <w:pPr>
+        <w:ind w:left="1728" w:hanging="648"/>
+      </w:pPr>
+    </w:lvl>
+    <w:lvl w:ilvl="4">
+      <w:start w:val="1"/>
+      <w:numFmt w:val="decimal"/>
+      <w:lvlText w:val="%1.%2.%3.%4.%5."/>
+      <w:lvlJc w:val="left"/>
+      <w:pPr>
+        <w:ind w:left="2232" w:hanging="792"/>
+      </w:pPr>
+    </w:lvl>
+    <w:lvl w:ilvl="5">
+      <w:start w:val="1"/>
+      <w:numFmt w:val="decimal"/>
+      <w:lvlText w:val="%1.%2.%3.%4.%5.%6."/>
+      <w:lvlJc w:val="left"/>
+      <w:pPr>
+        <w:ind w:left="2736" w:hanging="936"/>
+      </w:pPr>
+    </w:lvl>
+    <w:lvl w:ilvl="6">
+      <w:start w:val="1"/>
+      <w:numFmt w:val="decimal"/>
+      <w:lvlText w:val="%1.%2.%3.%4.%5.%6.%7."/>
+      <w:lvlJc w:val="left"/>
+      <w:pPr>
+        <w:ind w:left="3240" w:hanging="1080"/>
+      </w:pPr>
+    </w:lvl>
+    <w:lvl w:ilvl="7">
+      <w:start w:val="1"/>
+      <w:numFmt w:val="decimal"/>
+      <w:lvlText w:val="%1.%2.%3.%4.%5.%6.%7.%8."/>
+      <w:lvlJc w:val="left"/>
+      <w:pPr>
+        <w:ind w:left="3744" w:hanging="1224"/>
+      </w:pPr>
+    </w:lvl>
+    <w:lvl w:ilvl="8">
+      <w:start w:val="1"/>
+      <w:numFmt w:val="decimal"/>
+      <w:lvlText w:val="%1.%2.%3.%4.%5.%6.%7.%8.%9."/>
+      <w:lvlJc w:val="left"/>
+      <w:pPr>
+        <w:ind w:left="4320" w:hanging="1440"/>
+      </w:pPr>
+    </w:lvl>
+  </w:abstractNum>
+  <w:abstractNum w:abstractNumId="11" w15:restartNumberingAfterBreak="0">
+    <w:nsid w:val="4D156DFF"/>
+    <w:multiLevelType w:val="multilevel"/>
+    <w:tmpl w:val="3FC61AB2"/>
+    <w:lvl w:ilvl="0">
+      <w:start w:val="1"/>
+      <w:numFmt w:val="decimal"/>
+      <w:lvlText w:val="%1."/>
+      <w:lvlJc w:val="left"/>
+      <w:pPr>
+        <w:ind w:left="360" w:hanging="360"/>
+      </w:pPr>
+    </w:lvl>
+    <w:lvl w:ilvl="1">
+      <w:start w:val="1"/>
+      <w:numFmt w:val="decimal"/>
+      <w:lvlText w:val="%1.%2."/>
+      <w:lvlJc w:val="left"/>
+      <w:pPr>
+        <w:ind w:left="792" w:hanging="432"/>
+      </w:pPr>
+    </w:lvl>
+    <w:lvl w:ilvl="2">
+      <w:start w:val="1"/>
+      <w:numFmt w:val="decimal"/>
+      <w:lvlText w:val="%1.%2.%3."/>
+      <w:lvlJc w:val="left"/>
+      <w:pPr>
+        <w:ind w:left="1224" w:hanging="504"/>
+      </w:pPr>
+    </w:lvl>
+    <w:lvl w:ilvl="3">
+      <w:start w:val="1"/>
+      <w:numFmt w:val="decimal"/>
+      <w:lvlText w:val="%1.%2.%3.%4."/>
+      <w:lvlJc w:val="left"/>
+      <w:pPr>
+        <w:ind w:left="1728" w:hanging="648"/>
+      </w:pPr>
+    </w:lvl>
+    <w:lvl w:ilvl="4">
+      <w:start w:val="1"/>
+      <w:numFmt w:val="decimal"/>
+      <w:lvlText w:val="%1.%2.%3.%4.%5."/>
+      <w:lvlJc w:val="left"/>
+      <w:pPr>
+        <w:ind w:left="2232" w:hanging="792"/>
+      </w:pPr>
+    </w:lvl>
+    <w:lvl w:ilvl="5">
+      <w:start w:val="1"/>
+      <w:numFmt w:val="decimal"/>
+      <w:lvlText w:val="%1.%2.%3.%4.%5.%6."/>
+      <w:lvlJc w:val="left"/>
+      <w:pPr>
+        <w:ind w:left="2736" w:hanging="936"/>
+      </w:pPr>
+    </w:lvl>
+    <w:lvl w:ilvl="6">
+      <w:start w:val="1"/>
+      <w:numFmt w:val="decimal"/>
+      <w:lvlText w:val="%1.%2.%3.%4.%5.%6.%7."/>
+      <w:lvlJc w:val="left"/>
+      <w:pPr>
+        <w:ind w:left="3240" w:hanging="1080"/>
+      </w:pPr>
+    </w:lvl>
+    <w:lvl w:ilvl="7">
+      <w:start w:val="1"/>
+      <w:numFmt w:val="decimal"/>
+      <w:lvlText w:val="%1.%2.%3.%4.%5.%6.%7.%8."/>
+      <w:lvlJc w:val="left"/>
+      <w:pPr>
+        <w:ind w:left="3744" w:hanging="1224"/>
+      </w:pPr>
+    </w:lvl>
+    <w:lvl w:ilvl="8">
+      <w:start w:val="1"/>
+      <w:numFmt w:val="decimal"/>
+      <w:lvlText w:val="%1.%2.%3.%4.%5.%6.%7.%8.%9."/>
+      <w:lvlJc w:val="left"/>
+      <w:pPr>
+        <w:ind w:left="4320" w:hanging="1440"/>
+      </w:pPr>
+    </w:lvl>
+  </w:abstractNum>
+  <w:abstractNum w:abstractNumId="12" w15:restartNumberingAfterBreak="0">
+    <w:nsid w:val="59F960E4"/>
+    <w:multiLevelType w:val="multilevel"/>
+    <w:tmpl w:val="0416001F"/>
+    <w:lvl w:ilvl="0">
+      <w:start w:val="1"/>
+      <w:numFmt w:val="decimal"/>
+      <w:lvlText w:val="%1."/>
+      <w:lvlJc w:val="left"/>
+      <w:pPr>
+        <w:ind w:left="360" w:hanging="360"/>
+      </w:pPr>
+    </w:lvl>
+    <w:lvl w:ilvl="1">
+      <w:start w:val="1"/>
+      <w:numFmt w:val="decimal"/>
+      <w:lvlText w:val="%1.%2."/>
+      <w:lvlJc w:val="left"/>
+      <w:pPr>
+        <w:ind w:left="792" w:hanging="432"/>
+      </w:pPr>
+    </w:lvl>
+    <w:lvl w:ilvl="2">
+      <w:start w:val="1"/>
+      <w:numFmt w:val="decimal"/>
+      <w:lvlText w:val="%1.%2.%3."/>
+      <w:lvlJc w:val="left"/>
+      <w:pPr>
+        <w:ind w:left="1224" w:hanging="504"/>
+      </w:pPr>
+    </w:lvl>
+    <w:lvl w:ilvl="3">
+      <w:start w:val="1"/>
+      <w:numFmt w:val="decimal"/>
+      <w:lvlText w:val="%1.%2.%3.%4."/>
+      <w:lvlJc w:val="left"/>
+      <w:pPr>
+        <w:ind w:left="1728" w:hanging="648"/>
+      </w:pPr>
+    </w:lvl>
+    <w:lvl w:ilvl="4">
+      <w:start w:val="1"/>
+      <w:numFmt w:val="decimal"/>
+      <w:lvlText w:val="%1.%2.%3.%4.%5."/>
+      <w:lvlJc w:val="left"/>
+      <w:pPr>
+        <w:ind w:left="2232" w:hanging="792"/>
+      </w:pPr>
+    </w:lvl>
+    <w:lvl w:ilvl="5">
+      <w:start w:val="1"/>
+      <w:numFmt w:val="decimal"/>
+      <w:lvlText w:val="%1.%2.%3.%4.%5.%6."/>
+      <w:lvlJc w:val="left"/>
+      <w:pPr>
+        <w:ind w:left="2736" w:hanging="936"/>
+      </w:pPr>
+    </w:lvl>
+    <w:lvl w:ilvl="6">
+      <w:start w:val="1"/>
+      <w:numFmt w:val="decimal"/>
+      <w:lvlText w:val="%1.%2.%3.%4.%5.%6.%7."/>
+      <w:lvlJc w:val="left"/>
+      <w:pPr>
+        <w:ind w:left="3240" w:hanging="1080"/>
+      </w:pPr>
+    </w:lvl>
+    <w:lvl w:ilvl="7">
+      <w:start w:val="1"/>
+      <w:numFmt w:val="decimal"/>
+      <w:lvlText w:val="%1.%2.%3.%4.%5.%6.%7.%8."/>
+      <w:lvlJc w:val="left"/>
+      <w:pPr>
+        <w:ind w:left="3744" w:hanging="1224"/>
+      </w:pPr>
+    </w:lvl>
+    <w:lvl w:ilvl="8">
+      <w:start w:val="1"/>
+      <w:numFmt w:val="decimal"/>
+      <w:lvlText w:val="%1.%2.%3.%4.%5.%6.%7.%8.%9."/>
+      <w:lvlJc w:val="left"/>
+      <w:pPr>
+        <w:ind w:left="4320" w:hanging="1440"/>
+      </w:pPr>
+    </w:lvl>
+  </w:abstractNum>
+  <w:abstractNum w:abstractNumId="13" w15:restartNumberingAfterBreak="0">
+    <w:nsid w:val="5F254A08"/>
+    <w:multiLevelType w:val="multilevel"/>
+    <w:tmpl w:val="0416001F"/>
+    <w:name w:val="Personalizada222"/>
+    <w:lvl w:ilvl="0">
+      <w:start w:val="1"/>
+      <w:numFmt w:val="decimal"/>
+      <w:lvlText w:val="%1."/>
+      <w:lvlJc w:val="left"/>
+      <w:pPr>
+        <w:ind w:left="360" w:hanging="360"/>
+      </w:pPr>
+    </w:lvl>
+    <w:lvl w:ilvl="1">
+      <w:start w:val="1"/>
+      <w:numFmt w:val="decimal"/>
+      <w:lvlText w:val="%1.%2."/>
+      <w:lvlJc w:val="left"/>
+      <w:pPr>
+        <w:ind w:left="792" w:hanging="432"/>
+      </w:pPr>
+    </w:lvl>
+    <w:lvl w:ilvl="2">
+      <w:start w:val="1"/>
+      <w:numFmt w:val="decimal"/>
+      <w:lvlText w:val="%1.%2.%3."/>
+      <w:lvlJc w:val="left"/>
+      <w:pPr>
+        <w:ind w:left="1224" w:hanging="504"/>
+      </w:pPr>
+    </w:lvl>
+    <w:lvl w:ilvl="3">
+      <w:start w:val="1"/>
+      <w:numFmt w:val="decimal"/>
+      <w:lvlText w:val="%1.%2.%3.%4."/>
+      <w:lvlJc w:val="left"/>
+      <w:pPr>
+        <w:ind w:left="1728" w:hanging="648"/>
+      </w:pPr>
+    </w:lvl>
+    <w:lvl w:ilvl="4">
+      <w:start w:val="1"/>
+      <w:numFmt w:val="decimal"/>
+      <w:lvlText w:val="%1.%2.%3.%4.%5."/>
+      <w:lvlJc w:val="left"/>
+      <w:pPr>
+        <w:ind w:left="2232" w:hanging="792"/>
+      </w:pPr>
+    </w:lvl>
+    <w:lvl w:ilvl="5">
+      <w:start w:val="1"/>
+      <w:numFmt w:val="decimal"/>
+      <w:lvlText w:val="%1.%2.%3.%4.%5.%6."/>
+      <w:lvlJc w:val="left"/>
+      <w:pPr>
+        <w:ind w:left="2736" w:hanging="936"/>
+      </w:pPr>
+    </w:lvl>
+    <w:lvl w:ilvl="6">
+      <w:start w:val="1"/>
+      <w:numFmt w:val="decimal"/>
+      <w:lvlText w:val="%1.%2.%3.%4.%5.%6.%7."/>
+      <w:lvlJc w:val="left"/>
+      <w:pPr>
+        <w:ind w:left="3240" w:hanging="1080"/>
+      </w:pPr>
+    </w:lvl>
+    <w:lvl w:ilvl="7">
+      <w:start w:val="1"/>
+      <w:numFmt w:val="decimal"/>
+      <w:lvlText w:val="%1.%2.%3.%4.%5.%6.%7.%8."/>
+      <w:lvlJc w:val="left"/>
+      <w:pPr>
+        <w:ind w:left="3744" w:hanging="1224"/>
+      </w:pPr>
+    </w:lvl>
+    <w:lvl w:ilvl="8">
+      <w:start w:val="1"/>
+      <w:numFmt w:val="decimal"/>
+      <w:lvlText w:val="%1.%2.%3.%4.%5.%6.%7.%8.%9."/>
+      <w:lvlJc w:val="left"/>
+      <w:pPr>
+        <w:ind w:left="4320" w:hanging="1440"/>
+      </w:pPr>
+    </w:lvl>
+  </w:abstractNum>
+  <w:abstractNum w:abstractNumId="14" w15:restartNumberingAfterBreak="0">
+    <w:nsid w:val="5FFE53DE"/>
+    <w:multiLevelType w:val="hybridMultilevel"/>
+    <w:tmpl w:val="5C708AEA"/>
+    <w:lvl w:ilvl="0" w:tplc="04160001">
+      <w:start w:val="1"/>
+      <w:numFmt w:val="bullet"/>
+      <w:lvlText w:val=""/>
+      <w:lvlJc w:val="left"/>
+      <w:pPr>
+        <w:ind w:left="2138" w:hanging="360"/>
+      </w:pPr>
+      <w:rPr>
+        <w:rFonts w:ascii="Symbol" w:hAnsi="Symbol" w:hint="default"/>
+      </w:rPr>
+    </w:lvl>
+    <w:lvl w:ilvl="1" w:tplc="04160003" w:tentative="1">
+      <w:start w:val="1"/>
+      <w:numFmt w:val="bullet"/>
+      <w:lvlText w:val="o"/>
+      <w:lvlJc w:val="left"/>
+      <w:pPr>
+        <w:ind w:left="2858" w:hanging="360"/>
+      </w:pPr>
+      <w:rPr>
+        <w:rFonts w:ascii="Courier New" w:hAnsi="Courier New" w:cs="Courier New" w:hint="default"/>
+      </w:rPr>
+    </w:lvl>
+    <w:lvl w:ilvl="2" w:tplc="04160005" w:tentative="1">
+      <w:start w:val="1"/>
+      <w:numFmt w:val="bullet"/>
+      <w:lvlText w:val=""/>
+      <w:lvlJc w:val="left"/>
+      <w:pPr>
+        <w:ind w:left="3578" w:hanging="360"/>
+      </w:pPr>
+      <w:rPr>
+        <w:rFonts w:ascii="Wingdings" w:hAnsi="Wingdings" w:hint="default"/>
+      </w:rPr>
+    </w:lvl>
+    <w:lvl w:ilvl="3" w:tplc="04160001" w:tentative="1">
+      <w:start w:val="1"/>
+      <w:numFmt w:val="bullet"/>
+      <w:lvlText w:val=""/>
+      <w:lvlJc w:val="left"/>
+      <w:pPr>
+        <w:ind w:left="4298" w:hanging="360"/>
+      </w:pPr>
+      <w:rPr>
+        <w:rFonts w:ascii="Symbol" w:hAnsi="Symbol" w:hint="default"/>
+      </w:rPr>
+    </w:lvl>
+    <w:lvl w:ilvl="4" w:tplc="04160003" w:tentative="1">
+      <w:start w:val="1"/>
+      <w:numFmt w:val="bullet"/>
+      <w:lvlText w:val="o"/>
+      <w:lvlJc w:val="left"/>
+      <w:pPr>
+        <w:ind w:left="5018" w:hanging="360"/>
+      </w:pPr>
+      <w:rPr>
+        <w:rFonts w:ascii="Courier New" w:hAnsi="Courier New" w:cs="Courier New" w:hint="default"/>
+      </w:rPr>
+    </w:lvl>
+    <w:lvl w:ilvl="5" w:tplc="04160005" w:tentative="1">
+      <w:start w:val="1"/>
+      <w:numFmt w:val="bullet"/>
+      <w:lvlText w:val=""/>
+      <w:lvlJc w:val="left"/>
+      <w:pPr>
+        <w:ind w:left="5738" w:hanging="360"/>
+      </w:pPr>
+      <w:rPr>
+        <w:rFonts w:ascii="Wingdings" w:hAnsi="Wingdings" w:hint="default"/>
+      </w:rPr>
+    </w:lvl>
+    <w:lvl w:ilvl="6" w:tplc="04160001" w:tentative="1">
+      <w:start w:val="1"/>
+      <w:numFmt w:val="bullet"/>
+      <w:lvlText w:val=""/>
+      <w:lvlJc w:val="left"/>
+      <w:pPr>
+        <w:ind w:left="6458" w:hanging="360"/>
+      </w:pPr>
+      <w:rPr>
+        <w:rFonts w:ascii="Symbol" w:hAnsi="Symbol" w:hint="default"/>
+      </w:rPr>
+    </w:lvl>
+    <w:lvl w:ilvl="7" w:tplc="04160003" w:tentative="1">
+      <w:start w:val="1"/>
+      <w:numFmt w:val="bullet"/>
+      <w:lvlText w:val="o"/>
+      <w:lvlJc w:val="left"/>
+      <w:pPr>
+        <w:ind w:left="7178" w:hanging="360"/>
+      </w:pPr>
+      <w:rPr>
+        <w:rFonts w:ascii="Courier New" w:hAnsi="Courier New" w:cs="Courier New" w:hint="default"/>
+      </w:rPr>
+    </w:lvl>
+    <w:lvl w:ilvl="8" w:tplc="04160005" w:tentative="1">
+      <w:start w:val="1"/>
+      <w:numFmt w:val="bullet"/>
+      <w:lvlText w:val=""/>
+      <w:lvlJc w:val="left"/>
+      <w:pPr>
+        <w:ind w:left="7898" w:hanging="360"/>
+      </w:pPr>
+      <w:rPr>
+        <w:rFonts w:ascii="Wingdings" w:hAnsi="Wingdings" w:hint="default"/>
+      </w:rPr>
+    </w:lvl>
+  </w:abstractNum>
+  <w:abstractNum w:abstractNumId="15" w15:restartNumberingAfterBreak="0">
+    <w:nsid w:val="640F60AA"/>
+    <w:multiLevelType w:val="multilevel"/>
+    <w:tmpl w:val="0416001F"/>
+    <w:lvl w:ilvl="0">
+      <w:start w:val="1"/>
+      <w:numFmt w:val="decimal"/>
+      <w:lvlText w:val="%1."/>
+      <w:lvlJc w:val="left"/>
+      <w:pPr>
+        <w:ind w:left="360" w:hanging="360"/>
+      </w:pPr>
+    </w:lvl>
+    <w:lvl w:ilvl="1">
+      <w:start w:val="1"/>
+      <w:numFmt w:val="decimal"/>
+      <w:lvlText w:val="%1.%2."/>
+      <w:lvlJc w:val="left"/>
+      <w:pPr>
+        <w:ind w:left="792" w:hanging="432"/>
+      </w:pPr>
+    </w:lvl>
+    <w:lvl w:ilvl="2">
+      <w:start w:val="1"/>
+      <w:numFmt w:val="decimal"/>
+      <w:lvlText w:val="%1.%2.%3."/>
+      <w:lvlJc w:val="left"/>
+      <w:pPr>
+        <w:ind w:left="1224" w:hanging="504"/>
+      </w:pPr>
+    </w:lvl>
+    <w:lvl w:ilvl="3">
+      <w:start w:val="1"/>
+      <w:numFmt w:val="decimal"/>
+      <w:lvlText w:val="%1.%2.%3.%4."/>
+      <w:lvlJc w:val="left"/>
+      <w:pPr>
+        <w:ind w:left="1728" w:hanging="648"/>
+      </w:pPr>
+    </w:lvl>
+    <w:lvl w:ilvl="4">
+      <w:start w:val="1"/>
+      <w:numFmt w:val="decimal"/>
+      <w:lvlText w:val="%1.%2.%3.%4.%5."/>
+      <w:lvlJc w:val="left"/>
+      <w:pPr>
+        <w:ind w:left="2232" w:hanging="792"/>
+      </w:pPr>
+    </w:lvl>
+    <w:lvl w:ilvl="5">
+      <w:start w:val="1"/>
+      <w:numFmt w:val="decimal"/>
+      <w:lvlText w:val="%1.%2.%3.%4.%5.%6."/>
+      <w:lvlJc w:val="left"/>
+      <w:pPr>
+        <w:ind w:left="2736" w:hanging="936"/>
+      </w:pPr>
+    </w:lvl>
+    <w:lvl w:ilvl="6">
+      <w:start w:val="1"/>
+      <w:numFmt w:val="decimal"/>
+      <w:lvlText w:val="%1.%2.%3.%4.%5.%6.%7."/>
+      <w:lvlJc w:val="left"/>
+      <w:pPr>
+        <w:ind w:left="3240" w:hanging="1080"/>
+      </w:pPr>
+    </w:lvl>
+    <w:lvl w:ilvl="7">
+      <w:start w:val="1"/>
+      <w:numFmt w:val="decimal"/>
+      <w:lvlText w:val="%1.%2.%3.%4.%5.%6.%7.%8."/>
+      <w:lvlJc w:val="left"/>
+      <w:pPr>
+        <w:ind w:left="3744" w:hanging="1224"/>
+      </w:pPr>
+    </w:lvl>
+    <w:lvl w:ilvl="8">
+      <w:start w:val="1"/>
+      <w:numFmt w:val="decimal"/>
+      <w:lvlText w:val="%1.%2.%3.%4.%5.%6.%7.%8.%9."/>
+      <w:lvlJc w:val="left"/>
+      <w:pPr>
+        <w:ind w:left="4320" w:hanging="1440"/>
+      </w:pPr>
+    </w:lvl>
+  </w:abstractNum>
+  <w:abstractNum w:abstractNumId="16" w15:restartNumberingAfterBreak="0">
+    <w:nsid w:val="65D725E5"/>
+    <w:multiLevelType w:val="multilevel"/>
+    <w:tmpl w:val="0416001F"/>
+    <w:lvl w:ilvl="0">
+      <w:start w:val="1"/>
+      <w:numFmt w:val="decimal"/>
+      <w:lvlText w:val="%1."/>
+      <w:lvlJc w:val="left"/>
+      <w:pPr>
+        <w:ind w:left="360" w:hanging="360"/>
+      </w:pPr>
+    </w:lvl>
+    <w:lvl w:ilvl="1">
+      <w:start w:val="1"/>
+      <w:numFmt w:val="decimal"/>
+      <w:lvlText w:val="%1.%2."/>
+      <w:lvlJc w:val="left"/>
+      <w:pPr>
+        <w:ind w:left="792" w:hanging="432"/>
+      </w:pPr>
+    </w:lvl>
+    <w:lvl w:ilvl="2">
+      <w:start w:val="1"/>
+      <w:numFmt w:val="decimal"/>
+      <w:lvlText w:val="%1.%2.%3."/>
+      <w:lvlJc w:val="left"/>
+      <w:pPr>
+        <w:ind w:left="1224" w:hanging="504"/>
+      </w:pPr>
+    </w:lvl>
+    <w:lvl w:ilvl="3">
+      <w:start w:val="1"/>
+      <w:numFmt w:val="decimal"/>
+      <w:lvlText w:val="%1.%2.%3.%4."/>
+      <w:lvlJc w:val="left"/>
+      <w:pPr>
+        <w:ind w:left="1728" w:hanging="648"/>
+      </w:pPr>
+    </w:lvl>
+    <w:lvl w:ilvl="4">
+      <w:start w:val="1"/>
+      <w:numFmt w:val="decimal"/>
+      <w:lvlText w:val="%1.%2.%3.%4.%5."/>
+      <w:lvlJc w:val="left"/>
+      <w:pPr>
+        <w:ind w:left="2232" w:hanging="792"/>
+      </w:pPr>
+    </w:lvl>
+    <w:lvl w:ilvl="5">
+      <w:start w:val="1"/>
+      <w:numFmt w:val="decimal"/>
+      <w:lvlText w:val="%1.%2.%3.%4.%5.%6."/>
+      <w:lvlJc w:val="left"/>
+      <w:pPr>
+        <w:ind w:left="2736" w:hanging="936"/>
+      </w:pPr>
+    </w:lvl>
+    <w:lvl w:ilvl="6">
+      <w:start w:val="1"/>
+      <w:numFmt w:val="decimal"/>
+      <w:lvlText w:val="%1.%2.%3.%4.%5.%6.%7."/>
+      <w:lvlJc w:val="left"/>
+      <w:pPr>
+        <w:ind w:left="3240" w:hanging="1080"/>
+      </w:pPr>
+    </w:lvl>
+    <w:lvl w:ilvl="7">
+      <w:start w:val="1"/>
+      <w:numFmt w:val="decimal"/>
+      <w:lvlText w:val="%1.%2.%3.%4.%5.%6.%7.%8."/>
+      <w:lvlJc w:val="left"/>
+      <w:pPr>
+        <w:ind w:left="3744" w:hanging="1224"/>
+      </w:pPr>
+    </w:lvl>
+    <w:lvl w:ilvl="8">
+      <w:start w:val="1"/>
+      <w:numFmt w:val="decimal"/>
+      <w:lvlText w:val="%1.%2.%3.%4.%5.%6.%7.%8.%9."/>
+      <w:lvlJc w:val="left"/>
+      <w:pPr>
+        <w:ind w:left="4320" w:hanging="1440"/>
+      </w:pPr>
+    </w:lvl>
+  </w:abstractNum>
+  <w:abstractNum w:abstractNumId="17" w15:restartNumberingAfterBreak="0">
+    <w:nsid w:val="74D60709"/>
+    <w:multiLevelType w:val="hybridMultilevel"/>
+    <w:tmpl w:val="46D234D2"/>
+    <w:lvl w:ilvl="0" w:tplc="04160001">
+      <w:start w:val="1"/>
+      <w:numFmt w:val="bullet"/>
+      <w:lvlText w:val=""/>
+      <w:lvlJc w:val="left"/>
+      <w:pPr>
+        <w:ind w:left="2138" w:hanging="360"/>
+      </w:pPr>
+      <w:rPr>
+        <w:rFonts w:ascii="Symbol" w:hAnsi="Symbol" w:hint="default"/>
+      </w:rPr>
+    </w:lvl>
+    <w:lvl w:ilvl="1" w:tplc="04160003" w:tentative="1">
+      <w:start w:val="1"/>
+      <w:numFmt w:val="bullet"/>
+      <w:lvlText w:val="o"/>
+      <w:lvlJc w:val="left"/>
+      <w:pPr>
+        <w:ind w:left="2858" w:hanging="360"/>
+      </w:pPr>
+      <w:rPr>
+        <w:rFonts w:ascii="Courier New" w:hAnsi="Courier New" w:cs="Courier New" w:hint="default"/>
+      </w:rPr>
+    </w:lvl>
+    <w:lvl w:ilvl="2" w:tplc="04160005" w:tentative="1">
+      <w:start w:val="1"/>
+      <w:numFmt w:val="bullet"/>
+      <w:lvlText w:val=""/>
+      <w:lvlJc w:val="left"/>
+      <w:pPr>
+        <w:ind w:left="3578" w:hanging="360"/>
+      </w:pPr>
+      <w:rPr>
+        <w:rFonts w:ascii="Wingdings" w:hAnsi="Wingdings" w:hint="default"/>
+      </w:rPr>
+    </w:lvl>
+    <w:lvl w:ilvl="3" w:tplc="04160001" w:tentative="1">
+      <w:start w:val="1"/>
+      <w:numFmt w:val="bullet"/>
+      <w:lvlText w:val=""/>
+      <w:lvlJc w:val="left"/>
+      <w:pPr>
+        <w:ind w:left="4298" w:hanging="360"/>
+      </w:pPr>
+      <w:rPr>
+        <w:rFonts w:ascii="Symbol" w:hAnsi="Symbol" w:hint="default"/>
+      </w:rPr>
+    </w:lvl>
+    <w:lvl w:ilvl="4" w:tplc="04160003" w:tentative="1">
+      <w:start w:val="1"/>
+      <w:numFmt w:val="bullet"/>
+      <w:lvlText w:val="o"/>
+      <w:lvlJc w:val="left"/>
+      <w:pPr>
+        <w:ind w:left="5018" w:hanging="360"/>
+      </w:pPr>
+      <w:rPr>
+        <w:rFonts w:ascii="Courier New" w:hAnsi="Courier New" w:cs="Courier New" w:hint="default"/>
+      </w:rPr>
+    </w:lvl>
+    <w:lvl w:ilvl="5" w:tplc="04160005" w:tentative="1">
+      <w:start w:val="1"/>
+      <w:numFmt w:val="bullet"/>
+      <w:lvlText w:val=""/>
+      <w:lvlJc w:val="left"/>
+      <w:pPr>
+        <w:ind w:left="5738" w:hanging="360"/>
+      </w:pPr>
+      <w:rPr>
+        <w:rFonts w:ascii="Wingdings" w:hAnsi="Wingdings" w:hint="default"/>
+      </w:rPr>
+    </w:lvl>
+    <w:lvl w:ilvl="6" w:tplc="04160001" w:tentative="1">
+      <w:start w:val="1"/>
+      <w:numFmt w:val="bullet"/>
+      <w:lvlText w:val=""/>
+      <w:lvlJc w:val="left"/>
+      <w:pPr>
+        <w:ind w:left="6458" w:hanging="360"/>
+      </w:pPr>
+      <w:rPr>
+        <w:rFonts w:ascii="Symbol" w:hAnsi="Symbol" w:hint="default"/>
+      </w:rPr>
+    </w:lvl>
+    <w:lvl w:ilvl="7" w:tplc="04160003" w:tentative="1">
+      <w:start w:val="1"/>
+      <w:numFmt w:val="bullet"/>
+      <w:lvlText w:val="o"/>
+      <w:lvlJc w:val="left"/>
+      <w:pPr>
+        <w:ind w:left="7178" w:hanging="360"/>
+      </w:pPr>
+      <w:rPr>
+        <w:rFonts w:ascii="Courier New" w:hAnsi="Courier New" w:cs="Courier New" w:hint="default"/>
+      </w:rPr>
+    </w:lvl>
+    <w:lvl w:ilvl="8" w:tplc="04160005" w:tentative="1">
+      <w:start w:val="1"/>
+      <w:numFmt w:val="bullet"/>
+      <w:lvlText w:val=""/>
+      <w:lvlJc w:val="left"/>
+      <w:pPr>
+        <w:ind w:left="7898" w:hanging="360"/>
+      </w:pPr>
+      <w:rPr>
+        <w:rFonts w:ascii="Wingdings" w:hAnsi="Wingdings" w:hint="default"/>
+      </w:rPr>
+    </w:lvl>
+  </w:abstractNum>
+  <w:abstractNum w:abstractNumId="18" w15:restartNumberingAfterBreak="0">
+    <w:nsid w:val="77332416"/>
+    <w:multiLevelType w:val="multilevel"/>
+    <w:tmpl w:val="BEF0848A"/>
+    <w:lvl w:ilvl="0">
+      <w:start w:val="1"/>
+      <w:numFmt w:val="decimal"/>
+      <w:lvlText w:val="%1."/>
+      <w:lvlJc w:val="left"/>
+      <w:pPr>
+        <w:ind w:left="360" w:hanging="360"/>
+      </w:pPr>
+    </w:lvl>
+    <w:lvl w:ilvl="1">
+      <w:start w:val="1"/>
+      <w:numFmt w:val="decimal"/>
+      <w:lvlText w:val="%1.%2."/>
+      <w:lvlJc w:val="left"/>
+      <w:pPr>
+        <w:ind w:left="792" w:hanging="432"/>
+      </w:pPr>
+    </w:lvl>
+    <w:lvl w:ilvl="2">
+      <w:start w:val="1"/>
+      <w:numFmt w:val="decimal"/>
+      <w:lvlText w:val="%1.%2.%3."/>
+      <w:lvlJc w:val="left"/>
+      <w:pPr>
+        <w:ind w:left="1224" w:hanging="504"/>
+      </w:pPr>
+    </w:lvl>
+    <w:lvl w:ilvl="3">
+      <w:start w:val="1"/>
+      <w:numFmt w:val="decimal"/>
+      <w:lvlText w:val="%1.%2.%3.%4."/>
+      <w:lvlJc w:val="left"/>
+      <w:pPr>
+        <w:ind w:left="1728" w:hanging="648"/>
+      </w:pPr>
+    </w:lvl>
+    <w:lvl w:ilvl="4">
+      <w:start w:val="1"/>
+      <w:numFmt w:val="decimal"/>
+      <w:lvlText w:val="%1.%2.%3.%4.%5."/>
+      <w:lvlJc w:val="left"/>
+      <w:pPr>
+        <w:ind w:left="2232" w:hanging="792"/>
+      </w:pPr>
+    </w:lvl>
+    <w:lvl w:ilvl="5">
+      <w:start w:val="1"/>
+      <w:numFmt w:val="decimal"/>
+      <w:lvlText w:val="%1.%2.%3.%4.%5.%6."/>
+      <w:lvlJc w:val="left"/>
+      <w:pPr>
+        <w:ind w:left="2736" w:hanging="936"/>
+      </w:pPr>
+    </w:lvl>
+    <w:lvl w:ilvl="6">
+      <w:start w:val="1"/>
+      <w:numFmt w:val="decimal"/>
+      <w:lvlText w:val="%1.%2.%3.%4.%5.%6.%7."/>
+      <w:lvlJc w:val="left"/>
+      <w:pPr>
+        <w:ind w:left="3240" w:hanging="1080"/>
+      </w:pPr>
+    </w:lvl>
+    <w:lvl w:ilvl="7">
+      <w:start w:val="1"/>
+      <w:numFmt w:val="decimal"/>
+      <w:lvlText w:val="%1.%2.%3.%4.%5.%6.%7.%8."/>
+      <w:lvlJc w:val="left"/>
+      <w:pPr>
+        <w:ind w:left="3744" w:hanging="1224"/>
+      </w:pPr>
+    </w:lvl>
+    <w:lvl w:ilvl="8">
+      <w:start w:val="1"/>
+      <w:numFmt w:val="decimal"/>
+      <w:lvlText w:val="%1.%2.%3.%4.%5.%6.%7.%8.%9."/>
+      <w:lvlJc w:val="left"/>
+      <w:pPr>
+        <w:ind w:left="4320" w:hanging="1440"/>
+      </w:pPr>
+    </w:lvl>
+  </w:abstractNum>
+  <w:abstractNum w:abstractNumId="19" w15:restartNumberingAfterBreak="0">
     <w:nsid w:val="78884A01"/>
     <w:multiLevelType w:val="multilevel"/>
-    <w:tmpl w:val="4D2C1DF0"/>
+    <w:tmpl w:val="1B12F7A2"/>
     <w:lvl w:ilvl="0">
       <w:start w:val="1"/>
       <w:numFmt w:val="decimal"/>
@@ -532,11 +2859,14 @@
       <w:lvlText w:val="%1."/>
       <w:lvlJc w:val="left"/>
       <w:pPr>
-        <w:ind w:left="720" w:hanging="360"/>
-      </w:pPr>
+        <w:ind w:left="360" w:hanging="360"/>
+      </w:pPr>
+      <w:rPr>
+        <w:rFonts w:hint="default"/>
+      </w:rPr>
     </w:lvl>
     <w:lvl w:ilvl="1">
-      <w:start w:val="2"/>
+      <w:start w:val="1"/>
       <w:numFmt w:val="decimal"/>
       <w:isLgl/>
       <w:lvlText w:val="%1.%2"/>
@@ -640,11 +2970,184 @@
       </w:rPr>
     </w:lvl>
   </w:abstractNum>
+  <w:abstractNum w:abstractNumId="20" w15:restartNumberingAfterBreak="0">
+    <w:nsid w:val="7B86073A"/>
+    <w:multiLevelType w:val="hybridMultilevel"/>
+    <w:tmpl w:val="E6B07684"/>
+    <w:lvl w:ilvl="0" w:tplc="04160001">
+      <w:start w:val="1"/>
+      <w:numFmt w:val="bullet"/>
+      <w:lvlText w:val=""/>
+      <w:lvlJc w:val="left"/>
+      <w:pPr>
+        <w:ind w:left="1429" w:hanging="360"/>
+      </w:pPr>
+      <w:rPr>
+        <w:rFonts w:ascii="Symbol" w:hAnsi="Symbol" w:hint="default"/>
+      </w:rPr>
+    </w:lvl>
+    <w:lvl w:ilvl="1" w:tplc="04160003" w:tentative="1">
+      <w:start w:val="1"/>
+      <w:numFmt w:val="bullet"/>
+      <w:lvlText w:val="o"/>
+      <w:lvlJc w:val="left"/>
+      <w:pPr>
+        <w:ind w:left="2149" w:hanging="360"/>
+      </w:pPr>
+      <w:rPr>
+        <w:rFonts w:ascii="Courier New" w:hAnsi="Courier New" w:cs="Courier New" w:hint="default"/>
+      </w:rPr>
+    </w:lvl>
+    <w:lvl w:ilvl="2" w:tplc="04160005" w:tentative="1">
+      <w:start w:val="1"/>
+      <w:numFmt w:val="bullet"/>
+      <w:lvlText w:val=""/>
+      <w:lvlJc w:val="left"/>
+      <w:pPr>
+        <w:ind w:left="2869" w:hanging="360"/>
+      </w:pPr>
+      <w:rPr>
+        <w:rFonts w:ascii="Wingdings" w:hAnsi="Wingdings" w:hint="default"/>
+      </w:rPr>
+    </w:lvl>
+    <w:lvl w:ilvl="3" w:tplc="04160001" w:tentative="1">
+      <w:start w:val="1"/>
+      <w:numFmt w:val="bullet"/>
+      <w:lvlText w:val=""/>
+      <w:lvlJc w:val="left"/>
+      <w:pPr>
+        <w:ind w:left="3589" w:hanging="360"/>
+      </w:pPr>
+      <w:rPr>
+        <w:rFonts w:ascii="Symbol" w:hAnsi="Symbol" w:hint="default"/>
+      </w:rPr>
+    </w:lvl>
+    <w:lvl w:ilvl="4" w:tplc="04160003" w:tentative="1">
+      <w:start w:val="1"/>
+      <w:numFmt w:val="bullet"/>
+      <w:lvlText w:val="o"/>
+      <w:lvlJc w:val="left"/>
+      <w:pPr>
+        <w:ind w:left="4309" w:hanging="360"/>
+      </w:pPr>
+      <w:rPr>
+        <w:rFonts w:ascii="Courier New" w:hAnsi="Courier New" w:cs="Courier New" w:hint="default"/>
+      </w:rPr>
+    </w:lvl>
+    <w:lvl w:ilvl="5" w:tplc="04160005" w:tentative="1">
+      <w:start w:val="1"/>
+      <w:numFmt w:val="bullet"/>
+      <w:lvlText w:val=""/>
+      <w:lvlJc w:val="left"/>
+      <w:pPr>
+        <w:ind w:left="5029" w:hanging="360"/>
+      </w:pPr>
+      <w:rPr>
+        <w:rFonts w:ascii="Wingdings" w:hAnsi="Wingdings" w:hint="default"/>
+      </w:rPr>
+    </w:lvl>
+    <w:lvl w:ilvl="6" w:tplc="04160001" w:tentative="1">
+      <w:start w:val="1"/>
+      <w:numFmt w:val="bullet"/>
+      <w:lvlText w:val=""/>
+      <w:lvlJc w:val="left"/>
+      <w:pPr>
+        <w:ind w:left="5749" w:hanging="360"/>
+      </w:pPr>
+      <w:rPr>
+        <w:rFonts w:ascii="Symbol" w:hAnsi="Symbol" w:hint="default"/>
+      </w:rPr>
+    </w:lvl>
+    <w:lvl w:ilvl="7" w:tplc="04160003" w:tentative="1">
+      <w:start w:val="1"/>
+      <w:numFmt w:val="bullet"/>
+      <w:lvlText w:val="o"/>
+      <w:lvlJc w:val="left"/>
+      <w:pPr>
+        <w:ind w:left="6469" w:hanging="360"/>
+      </w:pPr>
+      <w:rPr>
+        <w:rFonts w:ascii="Courier New" w:hAnsi="Courier New" w:cs="Courier New" w:hint="default"/>
+      </w:rPr>
+    </w:lvl>
+    <w:lvl w:ilvl="8" w:tplc="04160005" w:tentative="1">
+      <w:start w:val="1"/>
+      <w:numFmt w:val="bullet"/>
+      <w:lvlText w:val=""/>
+      <w:lvlJc w:val="left"/>
+      <w:pPr>
+        <w:ind w:left="7189" w:hanging="360"/>
+      </w:pPr>
+      <w:rPr>
+        <w:rFonts w:ascii="Wingdings" w:hAnsi="Wingdings" w:hint="default"/>
+      </w:rPr>
+    </w:lvl>
+  </w:abstractNum>
   <w:num w:numId="1" w16cid:durableId="730883434">
+    <w:abstractNumId w:val="8"/>
+  </w:num>
+  <w:num w:numId="2" w16cid:durableId="1041124653">
+    <w:abstractNumId w:val="19"/>
+  </w:num>
+  <w:num w:numId="3" w16cid:durableId="1736972356">
+    <w:abstractNumId w:val="5"/>
+  </w:num>
+  <w:num w:numId="4" w16cid:durableId="1417749772">
+    <w:abstractNumId w:val="18"/>
+  </w:num>
+  <w:num w:numId="5" w16cid:durableId="1298877207">
     <w:abstractNumId w:val="0"/>
   </w:num>
-  <w:num w:numId="2" w16cid:durableId="1041124653">
+  <w:num w:numId="6" w16cid:durableId="147095473">
+    <w:abstractNumId w:val="0"/>
+  </w:num>
+  <w:num w:numId="7" w16cid:durableId="181601343">
+    <w:abstractNumId w:val="2"/>
+  </w:num>
+  <w:num w:numId="8" w16cid:durableId="624502224">
+    <w:abstractNumId w:val="13"/>
+  </w:num>
+  <w:num w:numId="9" w16cid:durableId="1489394408">
+    <w:abstractNumId w:val="10"/>
+  </w:num>
+  <w:num w:numId="10" w16cid:durableId="250891956">
     <w:abstractNumId w:val="1"/>
+  </w:num>
+  <w:num w:numId="11" w16cid:durableId="1466002506">
+    <w:abstractNumId w:val="9"/>
+  </w:num>
+  <w:num w:numId="12" w16cid:durableId="417141388">
+    <w:abstractNumId w:val="7"/>
+  </w:num>
+  <w:num w:numId="13" w16cid:durableId="828785761">
+    <w:abstractNumId w:val="12"/>
+  </w:num>
+  <w:num w:numId="14" w16cid:durableId="159664092">
+    <w:abstractNumId w:val="4"/>
+  </w:num>
+  <w:num w:numId="15" w16cid:durableId="1831556710">
+    <w:abstractNumId w:val="11"/>
+  </w:num>
+  <w:num w:numId="16" w16cid:durableId="1120762366">
+    <w:abstractNumId w:val="16"/>
+  </w:num>
+  <w:num w:numId="17" w16cid:durableId="880169454">
+    <w:abstractNumId w:val="15"/>
+  </w:num>
+  <w:num w:numId="18" w16cid:durableId="623317459">
+    <w:abstractNumId w:val="20"/>
+  </w:num>
+  <w:num w:numId="19" w16cid:durableId="1107655701">
+    <w:abstractNumId w:val="17"/>
+  </w:num>
+  <w:num w:numId="20" w16cid:durableId="1719552527">
+    <w:abstractNumId w:val="14"/>
+  </w:num>
+  <w:num w:numId="21" w16cid:durableId="351806076">
+    <w:abstractNumId w:val="3"/>
+  </w:num>
+  <w:num w:numId="22" w16cid:durableId="823931706">
+    <w:abstractNumId w:val="6"/>
   </w:num>
 </w:numbering>
 </file>
@@ -1048,7 +3551,18 @@
   </w:latentStyles>
   <w:style w:type="paragraph" w:default="1" w:styleId="Normal">
     <w:name w:val="Normal"/>
+    <w:aliases w:val="Parágrafo"/>
     <w:qFormat/>
+    <w:rsid w:val="00D26F5F"/>
+    <w:pPr>
+      <w:spacing w:after="300" w:line="360" w:lineRule="auto"/>
+      <w:ind w:firstLine="709"/>
+      <w:jc w:val="both"/>
+    </w:pPr>
+    <w:rPr>
+      <w:rFonts w:ascii="Arial" w:hAnsi="Arial"/>
+      <w:sz w:val="24"/>
+    </w:rPr>
   </w:style>
   <w:style w:type="paragraph" w:styleId="Ttulo1">
     <w:name w:val="heading 1"/>
@@ -1061,38 +3575,60 @@
     <w:pPr>
       <w:keepNext/>
       <w:keepLines/>
-      <w:spacing w:after="851" w:line="360" w:lineRule="auto"/>
+      <w:spacing w:after="851"/>
       <w:jc w:val="center"/>
       <w:outlineLvl w:val="0"/>
     </w:pPr>
     <w:rPr>
-      <w:rFonts w:ascii="Arial" w:eastAsiaTheme="majorEastAsia" w:hAnsi="Arial" w:cstheme="majorBidi"/>
+      <w:rFonts w:eastAsiaTheme="majorEastAsia" w:cstheme="majorBidi"/>
       <w:b/>
       <w:color w:val="000000" w:themeColor="text1"/>
-      <w:sz w:val="24"/>
       <w:szCs w:val="32"/>
     </w:rPr>
   </w:style>
   <w:style w:type="paragraph" w:styleId="Ttulo2">
     <w:name w:val="heading 2"/>
-    <w:basedOn w:val="Normal"/>
+    <w:basedOn w:val="Numerada"/>
     <w:next w:val="Normal"/>
     <w:link w:val="Ttulo2Char"/>
     <w:uiPriority w:val="9"/>
     <w:unhideWhenUsed/>
     <w:qFormat/>
-    <w:rsid w:val="00EB0740"/>
+    <w:rsid w:val="000845CF"/>
+    <w:pPr>
+      <w:spacing w:before="851" w:after="851"/>
+      <w:contextualSpacing w:val="0"/>
+      <w:outlineLvl w:val="1"/>
+    </w:pPr>
+    <w:rPr>
+      <w:rFonts w:eastAsiaTheme="majorEastAsia" w:cstheme="majorBidi"/>
+      <w:b/>
+      <w:color w:val="000000" w:themeColor="text1"/>
+      <w:szCs w:val="26"/>
+    </w:rPr>
+  </w:style>
+  <w:style w:type="paragraph" w:styleId="Ttulo3">
+    <w:name w:val="heading 3"/>
+    <w:basedOn w:val="Numerada2"/>
+    <w:next w:val="Normal"/>
+    <w:link w:val="Ttulo3Char"/>
+    <w:uiPriority w:val="9"/>
+    <w:unhideWhenUsed/>
+    <w:qFormat/>
+    <w:rsid w:val="007C28C7"/>
     <w:pPr>
       <w:keepNext/>
       <w:keepLines/>
-      <w:spacing w:before="40" w:after="0"/>
-      <w:outlineLvl w:val="1"/>
+      <w:spacing w:after="851"/>
+      <w:ind w:left="0" w:firstLine="0"/>
+      <w:contextualSpacing w:val="0"/>
+      <w:outlineLvl w:val="2"/>
     </w:pPr>
     <w:rPr>
-      <w:rFonts w:asciiTheme="majorHAnsi" w:eastAsiaTheme="majorEastAsia" w:hAnsiTheme="majorHAnsi" w:cstheme="majorBidi"/>
-      <w:color w:val="2F5496" w:themeColor="accent1" w:themeShade="BF"/>
-      <w:sz w:val="26"/>
-      <w:szCs w:val="26"/>
+      <w:rFonts w:eastAsiaTheme="majorEastAsia" w:cstheme="majorBidi"/>
+      <w:b/>
+      <w:color w:val="000000" w:themeColor="text1"/>
+      <w:szCs w:val="24"/>
     </w:rPr>
   </w:style>
   <w:style w:type="character" w:default="1" w:styleId="Fontepargpadro">
@@ -1196,45 +3732,44 @@
     <w:basedOn w:val="Fontepargpadro"/>
     <w:link w:val="Ttulo2"/>
     <w:uiPriority w:val="9"/>
-    <w:rsid w:val="00EB0740"/>
+    <w:rsid w:val="000845CF"/>
     <w:rPr>
-      <w:rFonts w:asciiTheme="majorHAnsi" w:eastAsiaTheme="majorEastAsia" w:hAnsiTheme="majorHAnsi" w:cstheme="majorBidi"/>
-      <w:color w:val="2F5496" w:themeColor="accent1" w:themeShade="BF"/>
-      <w:sz w:val="26"/>
+      <w:rFonts w:ascii="Arial" w:eastAsiaTheme="majorEastAsia" w:hAnsi="Arial" w:cstheme="majorBidi"/>
+      <w:b/>
+      <w:color w:val="000000" w:themeColor="text1"/>
+      <w:sz w:val="24"/>
       <w:szCs w:val="26"/>
     </w:rPr>
   </w:style>
   <w:style w:type="paragraph" w:styleId="Subttulo">
     <w:name w:val="Subtitle"/>
-    <w:aliases w:val="Subtítulo 1"/>
-    <w:basedOn w:val="Normal"/>
+    <w:basedOn w:val="Numerada2"/>
     <w:next w:val="Normal"/>
     <w:link w:val="SubttuloChar"/>
+    <w:autoRedefine/>
     <w:uiPriority w:val="11"/>
     <w:qFormat/>
-    <w:rsid w:val="00EB0740"/>
+    <w:rsid w:val="002F7834"/>
     <w:pPr>
       <w:numPr>
         <w:numId w:val="2"/>
       </w:numPr>
-      <w:spacing w:after="851" w:line="360" w:lineRule="auto"/>
-      <w:ind w:left="0" w:firstLine="0"/>
+      <w:spacing w:after="851"/>
+      <w:contextualSpacing w:val="0"/>
     </w:pPr>
     <w:rPr>
-      <w:rFonts w:ascii="Arial" w:eastAsiaTheme="minorEastAsia" w:hAnsi="Arial"/>
+      <w:rFonts w:eastAsiaTheme="minorEastAsia"/>
       <w:b/>
       <w:color w:val="000000" w:themeColor="text1"/>
       <w:spacing w:val="15"/>
-      <w:sz w:val="24"/>
     </w:rPr>
   </w:style>
   <w:style w:type="character" w:customStyle="1" w:styleId="SubttuloChar">
     <w:name w:val="Subtítulo Char"/>
-    <w:aliases w:val="Subtítulo 1 Char"/>
     <w:basedOn w:val="Fontepargpadro"/>
     <w:link w:val="Subttulo"/>
     <w:uiPriority w:val="11"/>
-    <w:rsid w:val="00EB0740"/>
+    <w:rsid w:val="002F7834"/>
     <w:rPr>
       <w:rFonts w:ascii="Arial" w:eastAsiaTheme="minorEastAsia" w:hAnsi="Arial"/>
       <w:b/>
@@ -1261,6 +3796,141 @@
         <w:insideV w:val="single" w:sz="4" w:space="0" w:color="auto"/>
       </w:tblBorders>
     </w:tblPr>
+  </w:style>
+  <w:style w:type="paragraph" w:styleId="SemEspaamento">
+    <w:name w:val="No Spacing"/>
+    <w:aliases w:val="Tabela 1"/>
+    <w:uiPriority w:val="1"/>
+    <w:qFormat/>
+    <w:rsid w:val="008A1DC4"/>
+    <w:pPr>
+      <w:spacing w:after="0" w:line="240" w:lineRule="auto"/>
+      <w:jc w:val="center"/>
+    </w:pPr>
+    <w:rPr>
+      <w:rFonts w:ascii="Arial" w:hAnsi="Arial"/>
+      <w:color w:val="000000" w:themeColor="text1"/>
+    </w:rPr>
+  </w:style>
+  <w:style w:type="paragraph" w:styleId="Citao">
+    <w:name w:val="Quote"/>
+    <w:basedOn w:val="Normal"/>
+    <w:next w:val="Normal"/>
+    <w:link w:val="CitaoChar"/>
+    <w:uiPriority w:val="29"/>
+    <w:qFormat/>
+    <w:rsid w:val="008A1DC4"/>
+    <w:pPr>
+      <w:spacing w:after="0" w:line="240" w:lineRule="auto"/>
+      <w:ind w:left="2268" w:firstLine="0"/>
+    </w:pPr>
+    <w:rPr>
+      <w:iCs/>
+      <w:color w:val="000000" w:themeColor="text1"/>
+      <w:sz w:val="22"/>
+    </w:rPr>
+  </w:style>
+  <w:style w:type="character" w:customStyle="1" w:styleId="CitaoChar">
+    <w:name w:val="Citação Char"/>
+    <w:basedOn w:val="Fontepargpadro"/>
+    <w:link w:val="Citao"/>
+    <w:uiPriority w:val="29"/>
+    <w:rsid w:val="008A1DC4"/>
+    <w:rPr>
+      <w:rFonts w:ascii="Arial" w:hAnsi="Arial"/>
+      <w:iCs/>
+      <w:color w:val="000000" w:themeColor="text1"/>
+    </w:rPr>
+  </w:style>
+  <w:style w:type="character" w:customStyle="1" w:styleId="Ttulo3Char">
+    <w:name w:val="Título 3 Char"/>
+    <w:basedOn w:val="Fontepargpadro"/>
+    <w:link w:val="Ttulo3"/>
+    <w:uiPriority w:val="9"/>
+    <w:rsid w:val="007C28C7"/>
+    <w:rPr>
+      <w:rFonts w:ascii="Arial" w:eastAsiaTheme="majorEastAsia" w:hAnsi="Arial" w:cstheme="majorBidi"/>
+      <w:b/>
+      <w:color w:val="000000" w:themeColor="text1"/>
+      <w:sz w:val="24"/>
+      <w:szCs w:val="24"/>
+    </w:rPr>
+  </w:style>
+  <w:style w:type="paragraph" w:styleId="Numerada2">
+    <w:name w:val="List Number 2"/>
+    <w:basedOn w:val="Normal"/>
+    <w:uiPriority w:val="99"/>
+    <w:semiHidden/>
+    <w:unhideWhenUsed/>
+    <w:rsid w:val="007C28C7"/>
+    <w:pPr>
+      <w:numPr>
+        <w:numId w:val="6"/>
+      </w:numPr>
+      <w:contextualSpacing/>
+    </w:pPr>
+  </w:style>
+  <w:style w:type="paragraph" w:styleId="Numerada">
+    <w:name w:val="List Number"/>
+    <w:basedOn w:val="Normal"/>
+    <w:uiPriority w:val="99"/>
+    <w:semiHidden/>
+    <w:unhideWhenUsed/>
+    <w:rsid w:val="007C28C7"/>
+    <w:pPr>
+      <w:ind w:firstLine="0"/>
+      <w:contextualSpacing/>
+    </w:pPr>
+  </w:style>
+  <w:style w:type="numbering" w:customStyle="1" w:styleId="Estilo1">
+    <w:name w:val="Estilo1"/>
+    <w:uiPriority w:val="99"/>
+    <w:rsid w:val="00CF6B99"/>
+    <w:pPr>
+      <w:numPr>
+        <w:numId w:val="7"/>
+      </w:numPr>
+    </w:pPr>
+  </w:style>
+  <w:style w:type="paragraph" w:styleId="Textodenotaderodap">
+    <w:name w:val="footnote text"/>
+    <w:basedOn w:val="Normal"/>
+    <w:link w:val="TextodenotaderodapChar"/>
+    <w:uiPriority w:val="99"/>
+    <w:semiHidden/>
+    <w:unhideWhenUsed/>
+    <w:rsid w:val="00537A0B"/>
+    <w:pPr>
+      <w:spacing w:after="0" w:line="240" w:lineRule="auto"/>
+    </w:pPr>
+    <w:rPr>
+      <w:sz w:val="20"/>
+      <w:szCs w:val="20"/>
+    </w:rPr>
+  </w:style>
+  <w:style w:type="character" w:customStyle="1" w:styleId="TextodenotaderodapChar">
+    <w:name w:val="Texto de nota de rodapé Char"/>
+    <w:basedOn w:val="Fontepargpadro"/>
+    <w:link w:val="Textodenotaderodap"/>
+    <w:uiPriority w:val="99"/>
+    <w:semiHidden/>
+    <w:rsid w:val="00537A0B"/>
+    <w:rPr>
+      <w:rFonts w:ascii="Arial" w:hAnsi="Arial"/>
+      <w:sz w:val="20"/>
+      <w:szCs w:val="20"/>
+    </w:rPr>
+  </w:style>
+  <w:style w:type="character" w:styleId="Refdenotaderodap">
+    <w:name w:val="footnote reference"/>
+    <w:basedOn w:val="Fontepargpadro"/>
+    <w:uiPriority w:val="99"/>
+    <w:semiHidden/>
+    <w:unhideWhenUsed/>
+    <w:rsid w:val="00537A0B"/>
+    <w:rPr>
+      <w:vertAlign w:val="superscript"/>
+    </w:rPr>
   </w:style>
 </w:styles>
 </file>

</xml_diff>

<commit_message>
docs: add use-case-diagram.asta file
</commit_message>
<xml_diff>
--- a/doc/requisitos/documento-de-requisitos.docx
+++ b/doc/requisitos/documento-de-requisitos.docx
@@ -1,6 +1,6 @@
 
 <file path=word/document.xml><?xml version="1.0" encoding="utf-8"?>
-<w:document xmlns:wpc="http://schemas.microsoft.com/office/word/2010/wordprocessingCanvas" xmlns:cx="http://schemas.microsoft.com/office/drawing/2014/chartex" xmlns:cx1="http://schemas.microsoft.com/office/drawing/2015/9/8/chartex" xmlns:mc="http://schemas.openxmlformats.org/markup-compatibility/2006" xmlns:o="urn:schemas-microsoft-com:office:office" xmlns:r="http://schemas.openxmlformats.org/officeDocument/2006/relationships" xmlns:m="http://schemas.openxmlformats.org/officeDocument/2006/math" xmlns:v="urn:schemas-microsoft-com:vml" xmlns:wp14="http://schemas.microsoft.com/office/word/2010/wordprocessingDrawing" xmlns:wp="http://schemas.openxmlformats.org/drawingml/2006/wordprocessingDrawing" xmlns:w10="urn:schemas-microsoft-com:office:word" xmlns:w="http://schemas.openxmlformats.org/wordprocessingml/2006/main" xmlns:w14="http://schemas.microsoft.com/office/word/2010/wordml" xmlns:w15="http://schemas.microsoft.com/office/word/2012/wordml" xmlns:w16se="http://schemas.microsoft.com/office/word/2015/wordml/symex" xmlns:wpg="http://schemas.microsoft.com/office/word/2010/wordprocessingGroup" xmlns:wpi="http://schemas.microsoft.com/office/word/2010/wordprocessingInk" xmlns:wne="http://schemas.microsoft.com/office/word/2006/wordml" xmlns:wps="http://schemas.microsoft.com/office/word/2010/wordprocessingShape" mc:Ignorable="w14 w15 w16se wp14">
+<w:document xmlns:wpc="http://schemas.microsoft.com/office/word/2010/wordprocessingCanvas" xmlns:cx="http://schemas.microsoft.com/office/drawing/2014/chartex" xmlns:cx1="http://schemas.microsoft.com/office/drawing/2015/9/8/chartex" xmlns:cx2="http://schemas.microsoft.com/office/drawing/2015/10/21/chartex" xmlns:cx3="http://schemas.microsoft.com/office/drawing/2016/5/9/chartex" xmlns:cx4="http://schemas.microsoft.com/office/drawing/2016/5/10/chartex" xmlns:cx5="http://schemas.microsoft.com/office/drawing/2016/5/11/chartex" xmlns:cx6="http://schemas.microsoft.com/office/drawing/2016/5/12/chartex" xmlns:cx7="http://schemas.microsoft.com/office/drawing/2016/5/13/chartex" xmlns:cx8="http://schemas.microsoft.com/office/drawing/2016/5/14/chartex" xmlns:mc="http://schemas.openxmlformats.org/markup-compatibility/2006" xmlns:aink="http://schemas.microsoft.com/office/drawing/2016/ink" xmlns:am3d="http://schemas.microsoft.com/office/drawing/2017/model3d" xmlns:o="urn:schemas-microsoft-com:office:office" xmlns:oel="http://schemas.microsoft.com/office/2019/extlst" xmlns:r="http://schemas.openxmlformats.org/officeDocument/2006/relationships" xmlns:m="http://schemas.openxmlformats.org/officeDocument/2006/math" xmlns:v="urn:schemas-microsoft-com:vml" xmlns:wp14="http://schemas.microsoft.com/office/word/2010/wordprocessingDrawing" xmlns:wp="http://schemas.openxmlformats.org/drawingml/2006/wordprocessingDrawing" xmlns:w10="urn:schemas-microsoft-com:office:word" xmlns:w="http://schemas.openxmlformats.org/wordprocessingml/2006/main" xmlns:w14="http://schemas.microsoft.com/office/word/2010/wordml" xmlns:w15="http://schemas.microsoft.com/office/word/2012/wordml" xmlns:w16cex="http://schemas.microsoft.com/office/word/2018/wordml/cex" xmlns:w16cid="http://schemas.microsoft.com/office/word/2016/wordml/cid" xmlns:w16="http://schemas.microsoft.com/office/word/2018/wordml" xmlns:w16sdtdh="http://schemas.microsoft.com/office/word/2020/wordml/sdtdatahash" xmlns:w16se="http://schemas.microsoft.com/office/word/2015/wordml/symex" xmlns:wpg="http://schemas.microsoft.com/office/word/2010/wordprocessingGroup" xmlns:wpi="http://schemas.microsoft.com/office/word/2010/wordprocessingInk" xmlns:wne="http://schemas.microsoft.com/office/word/2006/wordml" xmlns:wps="http://schemas.microsoft.com/office/word/2010/wordprocessingShape" mc:Ignorable="w14 w15 w16se w16cid w16 w16cex w16sdtdh wp14">
   <w:body>
     <w:p>
       <w:pPr>
@@ -471,8 +471,6 @@
             <w:r>
               <w:t xml:space="preserve"> e regras de negócio</w:t>
             </w:r>
-            <w:bookmarkStart w:id="0" w:name="_GoBack"/>
-            <w:bookmarkEnd w:id="0"/>
           </w:p>
         </w:tc>
         <w:tc>
@@ -750,7 +748,10 @@
         <w:t>.RF0</w:t>
       </w:r>
       <w:r>
-        <w:t>07</w:t>
+        <w:t>0</w:t>
+      </w:r>
+      <w:r>
+        <w:t>8</w:t>
       </w:r>
       <w:r>
         <w:t>] está descrito em uma subseção chamada “</w:t>
@@ -762,7 +763,10 @@
         <w:t>”, em um bloco identificado pelo número [RF0</w:t>
       </w:r>
       <w:r>
-        <w:t>07</w:t>
+        <w:t>0</w:t>
+      </w:r>
+      <w:r>
+        <w:t>8</w:t>
       </w:r>
       <w:r>
         <w:t xml:space="preserve">]. </w:t>
@@ -851,7 +855,10 @@
         <w:t>[</w:t>
       </w:r>
       <w:r>
-        <w:t>Formato dos relatórios.RN001</w:t>
+        <w:t>Finalizar cadastro</w:t>
+      </w:r>
+      <w:r>
+        <w:t>.RN001</w:t>
       </w:r>
       <w:r>
         <w:t>]</w:t>
@@ -860,7 +867,13 @@
         <w:t xml:space="preserve"> está descrita </w:t>
       </w:r>
       <w:r>
-        <w:t>na subseção “Formato dos relatórios” e é identificada pelo bloco [RN001].</w:t>
+        <w:t>na subseção “</w:t>
+      </w:r>
+      <w:r>
+        <w:t>Finalizar cadastro</w:t>
+      </w:r>
+      <w:r>
+        <w:t>” e é identificada pelo bloco [RN001].</w:t>
       </w:r>
     </w:p>
     <w:p>
@@ -1321,7 +1334,6 @@
             <w14:uncheckedState w14:val="2610" w14:font="MS Gothic"/>
           </w14:checkbox>
         </w:sdtPr>
-        <w:sdtEndPr/>
         <w:sdtContent>
           <w:r>
             <w:rPr>
@@ -1343,7 +1355,6 @@
             <w14:uncheckedState w14:val="2610" w14:font="MS Gothic"/>
           </w14:checkbox>
         </w:sdtPr>
-        <w:sdtEndPr/>
         <w:sdtContent>
           <w:r>
             <w:rPr>
@@ -1365,7 +1376,6 @@
             <w14:uncheckedState w14:val="2610" w14:font="MS Gothic"/>
           </w14:checkbox>
         </w:sdtPr>
-        <w:sdtEndPr/>
         <w:sdtContent>
           <w:r>
             <w:rPr>
@@ -1438,7 +1448,6 @@
             <w14:uncheckedState w14:val="2610" w14:font="MS Gothic"/>
           </w14:checkbox>
         </w:sdtPr>
-        <w:sdtEndPr/>
         <w:sdtContent>
           <w:r>
             <w:rPr>
@@ -1463,7 +1472,6 @@
             <w14:uncheckedState w14:val="2610" w14:font="MS Gothic"/>
           </w14:checkbox>
         </w:sdtPr>
-        <w:sdtEndPr/>
         <w:sdtContent>
           <w:r>
             <w:rPr>
@@ -1488,7 +1496,6 @@
             <w14:uncheckedState w14:val="2610" w14:font="MS Gothic"/>
           </w14:checkbox>
         </w:sdtPr>
-        <w:sdtEndPr/>
         <w:sdtContent>
           <w:r>
             <w:rPr>
@@ -1556,7 +1563,6 @@
             <w14:uncheckedState w14:val="2610" w14:font="MS Gothic"/>
           </w14:checkbox>
         </w:sdtPr>
-        <w:sdtEndPr/>
         <w:sdtContent>
           <w:r>
             <w:rPr>
@@ -1581,7 +1587,6 @@
             <w14:uncheckedState w14:val="2610" w14:font="MS Gothic"/>
           </w14:checkbox>
         </w:sdtPr>
-        <w:sdtEndPr/>
         <w:sdtContent>
           <w:r>
             <w:rPr>
@@ -1606,7 +1611,6 @@
             <w14:uncheckedState w14:val="2610" w14:font="MS Gothic"/>
           </w14:checkbox>
         </w:sdtPr>
-        <w:sdtEndPr/>
         <w:sdtContent>
           <w:r>
             <w:rPr>
@@ -1667,7 +1671,6 @@
             <w14:uncheckedState w14:val="2610" w14:font="MS Gothic"/>
           </w14:checkbox>
         </w:sdtPr>
-        <w:sdtEndPr/>
         <w:sdtContent>
           <w:r>
             <w:rPr>
@@ -1692,7 +1695,6 @@
             <w14:uncheckedState w14:val="2610" w14:font="MS Gothic"/>
           </w14:checkbox>
         </w:sdtPr>
-        <w:sdtEndPr/>
         <w:sdtContent>
           <w:r>
             <w:rPr>
@@ -1717,7 +1719,6 @@
             <w14:uncheckedState w14:val="2610" w14:font="MS Gothic"/>
           </w14:checkbox>
         </w:sdtPr>
-        <w:sdtEndPr/>
         <w:sdtContent>
           <w:r>
             <w:rPr>
@@ -1774,7 +1775,6 @@
             <w14:uncheckedState w14:val="2610" w14:font="MS Gothic"/>
           </w14:checkbox>
         </w:sdtPr>
-        <w:sdtEndPr/>
         <w:sdtContent>
           <w:r>
             <w:rPr>
@@ -1799,7 +1799,6 @@
             <w14:uncheckedState w14:val="2610" w14:font="MS Gothic"/>
           </w14:checkbox>
         </w:sdtPr>
-        <w:sdtEndPr/>
         <w:sdtContent>
           <w:r>
             <w:rPr>
@@ -1824,7 +1823,6 @@
             <w14:uncheckedState w14:val="2610" w14:font="MS Gothic"/>
           </w14:checkbox>
         </w:sdtPr>
-        <w:sdtEndPr/>
         <w:sdtContent>
           <w:r>
             <w:rPr>
@@ -1891,7 +1889,6 @@
             <w14:uncheckedState w14:val="2610" w14:font="MS Gothic"/>
           </w14:checkbox>
         </w:sdtPr>
-        <w:sdtEndPr/>
         <w:sdtContent>
           <w:r>
             <w:rPr>
@@ -1916,7 +1913,6 @@
             <w14:uncheckedState w14:val="2610" w14:font="MS Gothic"/>
           </w14:checkbox>
         </w:sdtPr>
-        <w:sdtEndPr/>
         <w:sdtContent>
           <w:r>
             <w:rPr>
@@ -1941,7 +1937,6 @@
             <w14:uncheckedState w14:val="2610" w14:font="MS Gothic"/>
           </w14:checkbox>
         </w:sdtPr>
-        <w:sdtEndPr/>
         <w:sdtContent>
           <w:r>
             <w:rPr>
@@ -2006,7 +2001,6 @@
             <w14:uncheckedState w14:val="2610" w14:font="MS Gothic"/>
           </w14:checkbox>
         </w:sdtPr>
-        <w:sdtEndPr/>
         <w:sdtContent>
           <w:r>
             <w:rPr>
@@ -2031,7 +2025,6 @@
             <w14:uncheckedState w14:val="2610" w14:font="MS Gothic"/>
           </w14:checkbox>
         </w:sdtPr>
-        <w:sdtEndPr/>
         <w:sdtContent>
           <w:r>
             <w:rPr>
@@ -2056,7 +2049,6 @@
             <w14:uncheckedState w14:val="2610" w14:font="MS Gothic"/>
           </w14:checkbox>
         </w:sdtPr>
-        <w:sdtEndPr/>
         <w:sdtContent>
           <w:r>
             <w:rPr>
@@ -2131,7 +2123,6 @@
             <w14:uncheckedState w14:val="2610" w14:font="MS Gothic"/>
           </w14:checkbox>
         </w:sdtPr>
-        <w:sdtEndPr/>
         <w:sdtContent>
           <w:r>
             <w:rPr>
@@ -2156,7 +2147,6 @@
             <w14:uncheckedState w14:val="2610" w14:font="MS Gothic"/>
           </w14:checkbox>
         </w:sdtPr>
-        <w:sdtEndPr/>
         <w:sdtContent>
           <w:r>
             <w:rPr>
@@ -2181,7 +2171,6 @@
             <w14:uncheckedState w14:val="2610" w14:font="MS Gothic"/>
           </w14:checkbox>
         </w:sdtPr>
-        <w:sdtEndPr/>
         <w:sdtContent>
           <w:r>
             <w:rPr>
@@ -2239,7 +2228,6 @@
             <w14:uncheckedState w14:val="2610" w14:font="MS Gothic"/>
           </w14:checkbox>
         </w:sdtPr>
-        <w:sdtEndPr/>
         <w:sdtContent>
           <w:r>
             <w:rPr>
@@ -2264,7 +2252,6 @@
             <w14:uncheckedState w14:val="2610" w14:font="MS Gothic"/>
           </w14:checkbox>
         </w:sdtPr>
-        <w:sdtEndPr/>
         <w:sdtContent>
           <w:r>
             <w:rPr>
@@ -2289,7 +2276,6 @@
             <w14:uncheckedState w14:val="2610" w14:font="MS Gothic"/>
           </w14:checkbox>
         </w:sdtPr>
-        <w:sdtEndPr/>
         <w:sdtContent>
           <w:r>
             <w:rPr>
@@ -2350,7 +2336,6 @@
             <w14:uncheckedState w14:val="2610" w14:font="MS Gothic"/>
           </w14:checkbox>
         </w:sdtPr>
-        <w:sdtEndPr/>
         <w:sdtContent>
           <w:r>
             <w:rPr>
@@ -2375,7 +2360,6 @@
             <w14:uncheckedState w14:val="2610" w14:font="MS Gothic"/>
           </w14:checkbox>
         </w:sdtPr>
-        <w:sdtEndPr/>
         <w:sdtContent>
           <w:r>
             <w:rPr>
@@ -2400,7 +2384,6 @@
             <w14:uncheckedState w14:val="2610" w14:font="MS Gothic"/>
           </w14:checkbox>
         </w:sdtPr>
-        <w:sdtEndPr/>
         <w:sdtContent>
           <w:r>
             <w:rPr>
@@ -2477,7 +2460,6 @@
             <w14:uncheckedState w14:val="2610" w14:font="MS Gothic"/>
           </w14:checkbox>
         </w:sdtPr>
-        <w:sdtEndPr/>
         <w:sdtContent>
           <w:r>
             <w:rPr>
@@ -2502,7 +2484,6 @@
             <w14:uncheckedState w14:val="2610" w14:font="MS Gothic"/>
           </w14:checkbox>
         </w:sdtPr>
-        <w:sdtEndPr/>
         <w:sdtContent>
           <w:r>
             <w:rPr>
@@ -2527,7 +2508,6 @@
             <w14:uncheckedState w14:val="2610" w14:font="MS Gothic"/>
           </w14:checkbox>
         </w:sdtPr>
-        <w:sdtEndPr/>
         <w:sdtContent>
           <w:r>
             <w:rPr>
@@ -2633,7 +2613,6 @@
             <w14:uncheckedState w14:val="2610" w14:font="MS Gothic"/>
           </w14:checkbox>
         </w:sdtPr>
-        <w:sdtEndPr/>
         <w:sdtContent>
           <w:r>
             <w:rPr>
@@ -2658,7 +2637,6 @@
             <w14:uncheckedState w14:val="2610" w14:font="MS Gothic"/>
           </w14:checkbox>
         </w:sdtPr>
-        <w:sdtEndPr/>
         <w:sdtContent>
           <w:r>
             <w:rPr>
@@ -2683,7 +2661,6 @@
             <w14:uncheckedState w14:val="2610" w14:font="MS Gothic"/>
           </w14:checkbox>
         </w:sdtPr>
-        <w:sdtEndPr/>
         <w:sdtContent>
           <w:r>
             <w:rPr>
@@ -2765,7 +2742,6 @@
             <w14:uncheckedState w14:val="2610" w14:font="MS Gothic"/>
           </w14:checkbox>
         </w:sdtPr>
-        <w:sdtEndPr/>
         <w:sdtContent>
           <w:r>
             <w:rPr>
@@ -2790,7 +2766,6 @@
             <w14:uncheckedState w14:val="2610" w14:font="MS Gothic"/>
           </w14:checkbox>
         </w:sdtPr>
-        <w:sdtEndPr/>
         <w:sdtContent>
           <w:r>
             <w:rPr>
@@ -2815,7 +2790,6 @@
             <w14:uncheckedState w14:val="2610" w14:font="MS Gothic"/>
           </w14:checkbox>
         </w:sdtPr>
-        <w:sdtEndPr/>
         <w:sdtContent>
           <w:r>
             <w:rPr>
@@ -2889,7 +2863,6 @@
             <w14:uncheckedState w14:val="2610" w14:font="MS Gothic"/>
           </w14:checkbox>
         </w:sdtPr>
-        <w:sdtEndPr/>
         <w:sdtContent>
           <w:r>
             <w:rPr>
@@ -2914,7 +2887,6 @@
             <w14:uncheckedState w14:val="2610" w14:font="MS Gothic"/>
           </w14:checkbox>
         </w:sdtPr>
-        <w:sdtEndPr/>
         <w:sdtContent>
           <w:r>
             <w:rPr>
@@ -2939,7 +2911,6 @@
             <w14:uncheckedState w14:val="2610" w14:font="MS Gothic"/>
           </w14:checkbox>
         </w:sdtPr>
-        <w:sdtEndPr/>
         <w:sdtContent>
           <w:r>
             <w:rPr>
@@ -3021,7 +2992,6 @@
             <w14:uncheckedState w14:val="2610" w14:font="MS Gothic"/>
           </w14:checkbox>
         </w:sdtPr>
-        <w:sdtEndPr/>
         <w:sdtContent>
           <w:r>
             <w:rPr>
@@ -3046,7 +3016,6 @@
             <w14:uncheckedState w14:val="2610" w14:font="MS Gothic"/>
           </w14:checkbox>
         </w:sdtPr>
-        <w:sdtEndPr/>
         <w:sdtContent>
           <w:r>
             <w:rPr>
@@ -3071,7 +3040,6 @@
             <w14:uncheckedState w14:val="2610" w14:font="MS Gothic"/>
           </w14:checkbox>
         </w:sdtPr>
-        <w:sdtEndPr/>
         <w:sdtContent>
           <w:r>
             <w:rPr>
@@ -3145,7 +3113,6 @@
             <w14:uncheckedState w14:val="2610" w14:font="MS Gothic"/>
           </w14:checkbox>
         </w:sdtPr>
-        <w:sdtEndPr/>
         <w:sdtContent>
           <w:r>
             <w:rPr>
@@ -3170,7 +3137,6 @@
             <w14:uncheckedState w14:val="2610" w14:font="MS Gothic"/>
           </w14:checkbox>
         </w:sdtPr>
-        <w:sdtEndPr/>
         <w:sdtContent>
           <w:r>
             <w:rPr>
@@ -3195,7 +3161,6 @@
             <w14:uncheckedState w14:val="2610" w14:font="MS Gothic"/>
           </w14:checkbox>
         </w:sdtPr>
-        <w:sdtEndPr/>
         <w:sdtContent>
           <w:r>
             <w:rPr>
@@ -3269,7 +3234,6 @@
             <w14:uncheckedState w14:val="2610" w14:font="MS Gothic"/>
           </w14:checkbox>
         </w:sdtPr>
-        <w:sdtEndPr/>
         <w:sdtContent>
           <w:r>
             <w:rPr>
@@ -3294,7 +3258,6 @@
             <w14:uncheckedState w14:val="2610" w14:font="MS Gothic"/>
           </w14:checkbox>
         </w:sdtPr>
-        <w:sdtEndPr/>
         <w:sdtContent>
           <w:r>
             <w:rPr>
@@ -3319,7 +3282,6 @@
             <w14:uncheckedState w14:val="2610" w14:font="MS Gothic"/>
           </w14:checkbox>
         </w:sdtPr>
-        <w:sdtEndPr/>
         <w:sdtContent>
           <w:r>
             <w:rPr>
@@ -3400,7 +3362,6 @@
             <w14:uncheckedState w14:val="2610" w14:font="MS Gothic"/>
           </w14:checkbox>
         </w:sdtPr>
-        <w:sdtEndPr/>
         <w:sdtContent>
           <w:r>
             <w:rPr>
@@ -3425,7 +3386,6 @@
             <w14:uncheckedState w14:val="2610" w14:font="MS Gothic"/>
           </w14:checkbox>
         </w:sdtPr>
-        <w:sdtEndPr/>
         <w:sdtContent>
           <w:r>
             <w:rPr>
@@ -3450,7 +3410,6 @@
             <w14:uncheckedState w14:val="2610" w14:font="MS Gothic"/>
           </w14:checkbox>
         </w:sdtPr>
-        <w:sdtEndPr/>
         <w:sdtContent>
           <w:r>
             <w:rPr>
@@ -3527,7 +3486,6 @@
             <w14:uncheckedState w14:val="2610" w14:font="MS Gothic"/>
           </w14:checkbox>
         </w:sdtPr>
-        <w:sdtEndPr/>
         <w:sdtContent>
           <w:r>
             <w:rPr>
@@ -3552,7 +3510,6 @@
             <w14:uncheckedState w14:val="2610" w14:font="MS Gothic"/>
           </w14:checkbox>
         </w:sdtPr>
-        <w:sdtEndPr/>
         <w:sdtContent>
           <w:r>
             <w:rPr>
@@ -3577,7 +3534,6 @@
             <w14:uncheckedState w14:val="2610" w14:font="MS Gothic"/>
           </w14:checkbox>
         </w:sdtPr>
-        <w:sdtEndPr/>
         <w:sdtContent>
           <w:r>
             <w:rPr>
@@ -3742,7 +3698,16 @@
         <w:ind w:left="709" w:firstLine="0"/>
       </w:pPr>
       <w:r>
-        <w:t>Se o usuário estiver de acordo com a exclusão da conta, a exclusão será agendada para 30 dias após a solicitação. O processo pode ser revertido com uma nova tentativa de login e confirmação via e-mail.</w:t>
+        <w:t xml:space="preserve">O sistema deverá enviar um e-mail de confirmação e, após o usuário confirmar a solicitação, </w:t>
+      </w:r>
+      <w:r>
+        <w:t>a exclusão será agendada para 30 dias após a solicitação. O processo pode</w:t>
+      </w:r>
+      <w:r>
+        <w:t>rá</w:t>
+      </w:r>
+      <w:r>
+        <w:t xml:space="preserve"> ser revertido com uma nova tentativa de login e confirmação via e-mail.</w:t>
       </w:r>
     </w:p>
     <w:p>
@@ -3791,7 +3756,7 @@
 </file>
 
 <file path=word/endnotes.xml><?xml version="1.0" encoding="utf-8"?>
-<w:endnotes xmlns:wpc="http://schemas.microsoft.com/office/word/2010/wordprocessingCanvas" xmlns:cx="http://schemas.microsoft.com/office/drawing/2014/chartex" xmlns:cx1="http://schemas.microsoft.com/office/drawing/2015/9/8/chartex" xmlns:mc="http://schemas.openxmlformats.org/markup-compatibility/2006" xmlns:o="urn:schemas-microsoft-com:office:office" xmlns:r="http://schemas.openxmlformats.org/officeDocument/2006/relationships" xmlns:m="http://schemas.openxmlformats.org/officeDocument/2006/math" xmlns:v="urn:schemas-microsoft-com:vml" xmlns:wp14="http://schemas.microsoft.com/office/word/2010/wordprocessingDrawing" xmlns:wp="http://schemas.openxmlformats.org/drawingml/2006/wordprocessingDrawing" xmlns:w10="urn:schemas-microsoft-com:office:word" xmlns:w="http://schemas.openxmlformats.org/wordprocessingml/2006/main" xmlns:w14="http://schemas.microsoft.com/office/word/2010/wordml" xmlns:w15="http://schemas.microsoft.com/office/word/2012/wordml" xmlns:w16se="http://schemas.microsoft.com/office/word/2015/wordml/symex" xmlns:wpg="http://schemas.microsoft.com/office/word/2010/wordprocessingGroup" xmlns:wpi="http://schemas.microsoft.com/office/word/2010/wordprocessingInk" xmlns:wne="http://schemas.microsoft.com/office/word/2006/wordml" xmlns:wps="http://schemas.microsoft.com/office/word/2010/wordprocessingShape" mc:Ignorable="w14 w15 w16se wp14">
+<w:endnotes xmlns:wpc="http://schemas.microsoft.com/office/word/2010/wordprocessingCanvas" xmlns:cx="http://schemas.microsoft.com/office/drawing/2014/chartex" xmlns:cx1="http://schemas.microsoft.com/office/drawing/2015/9/8/chartex" xmlns:cx2="http://schemas.microsoft.com/office/drawing/2015/10/21/chartex" xmlns:cx3="http://schemas.microsoft.com/office/drawing/2016/5/9/chartex" xmlns:cx4="http://schemas.microsoft.com/office/drawing/2016/5/10/chartex" xmlns:cx5="http://schemas.microsoft.com/office/drawing/2016/5/11/chartex" xmlns:cx6="http://schemas.microsoft.com/office/drawing/2016/5/12/chartex" xmlns:cx7="http://schemas.microsoft.com/office/drawing/2016/5/13/chartex" xmlns:cx8="http://schemas.microsoft.com/office/drawing/2016/5/14/chartex" xmlns:mc="http://schemas.openxmlformats.org/markup-compatibility/2006" xmlns:aink="http://schemas.microsoft.com/office/drawing/2016/ink" xmlns:am3d="http://schemas.microsoft.com/office/drawing/2017/model3d" xmlns:o="urn:schemas-microsoft-com:office:office" xmlns:oel="http://schemas.microsoft.com/office/2019/extlst" xmlns:r="http://schemas.openxmlformats.org/officeDocument/2006/relationships" xmlns:m="http://schemas.openxmlformats.org/officeDocument/2006/math" xmlns:v="urn:schemas-microsoft-com:vml" xmlns:wp14="http://schemas.microsoft.com/office/word/2010/wordprocessingDrawing" xmlns:wp="http://schemas.openxmlformats.org/drawingml/2006/wordprocessingDrawing" xmlns:w10="urn:schemas-microsoft-com:office:word" xmlns:w="http://schemas.openxmlformats.org/wordprocessingml/2006/main" xmlns:w14="http://schemas.microsoft.com/office/word/2010/wordml" xmlns:w15="http://schemas.microsoft.com/office/word/2012/wordml" xmlns:w16cex="http://schemas.microsoft.com/office/word/2018/wordml/cex" xmlns:w16cid="http://schemas.microsoft.com/office/word/2016/wordml/cid" xmlns:w16="http://schemas.microsoft.com/office/word/2018/wordml" xmlns:w16sdtdh="http://schemas.microsoft.com/office/word/2020/wordml/sdtdatahash" xmlns:w16se="http://schemas.microsoft.com/office/word/2015/wordml/symex" xmlns:wpg="http://schemas.microsoft.com/office/word/2010/wordprocessingGroup" xmlns:wpi="http://schemas.microsoft.com/office/word/2010/wordprocessingInk" xmlns:wne="http://schemas.microsoft.com/office/word/2006/wordml" xmlns:wps="http://schemas.microsoft.com/office/word/2010/wordprocessingShape" mc:Ignorable="w14 w15 w16se w16cid w16 w16cex w16sdtdh wp14">
   <w:endnote w:type="separator" w:id="-1">
     <w:p>
       <w:pPr>
@@ -3816,7 +3781,7 @@
 </file>
 
 <file path=word/footnotes.xml><?xml version="1.0" encoding="utf-8"?>
-<w:footnotes xmlns:wpc="http://schemas.microsoft.com/office/word/2010/wordprocessingCanvas" xmlns:cx="http://schemas.microsoft.com/office/drawing/2014/chartex" xmlns:cx1="http://schemas.microsoft.com/office/drawing/2015/9/8/chartex" xmlns:mc="http://schemas.openxmlformats.org/markup-compatibility/2006" xmlns:o="urn:schemas-microsoft-com:office:office" xmlns:r="http://schemas.openxmlformats.org/officeDocument/2006/relationships" xmlns:m="http://schemas.openxmlformats.org/officeDocument/2006/math" xmlns:v="urn:schemas-microsoft-com:vml" xmlns:wp14="http://schemas.microsoft.com/office/word/2010/wordprocessingDrawing" xmlns:wp="http://schemas.openxmlformats.org/drawingml/2006/wordprocessingDrawing" xmlns:w10="urn:schemas-microsoft-com:office:word" xmlns:w="http://schemas.openxmlformats.org/wordprocessingml/2006/main" xmlns:w14="http://schemas.microsoft.com/office/word/2010/wordml" xmlns:w15="http://schemas.microsoft.com/office/word/2012/wordml" xmlns:w16se="http://schemas.microsoft.com/office/word/2015/wordml/symex" xmlns:wpg="http://schemas.microsoft.com/office/word/2010/wordprocessingGroup" xmlns:wpi="http://schemas.microsoft.com/office/word/2010/wordprocessingInk" xmlns:wne="http://schemas.microsoft.com/office/word/2006/wordml" xmlns:wps="http://schemas.microsoft.com/office/word/2010/wordprocessingShape" mc:Ignorable="w14 w15 w16se wp14">
+<w:footnotes xmlns:wpc="http://schemas.microsoft.com/office/word/2010/wordprocessingCanvas" xmlns:cx="http://schemas.microsoft.com/office/drawing/2014/chartex" xmlns:cx1="http://schemas.microsoft.com/office/drawing/2015/9/8/chartex" xmlns:cx2="http://schemas.microsoft.com/office/drawing/2015/10/21/chartex" xmlns:cx3="http://schemas.microsoft.com/office/drawing/2016/5/9/chartex" xmlns:cx4="http://schemas.microsoft.com/office/drawing/2016/5/10/chartex" xmlns:cx5="http://schemas.microsoft.com/office/drawing/2016/5/11/chartex" xmlns:cx6="http://schemas.microsoft.com/office/drawing/2016/5/12/chartex" xmlns:cx7="http://schemas.microsoft.com/office/drawing/2016/5/13/chartex" xmlns:cx8="http://schemas.microsoft.com/office/drawing/2016/5/14/chartex" xmlns:mc="http://schemas.openxmlformats.org/markup-compatibility/2006" xmlns:aink="http://schemas.microsoft.com/office/drawing/2016/ink" xmlns:am3d="http://schemas.microsoft.com/office/drawing/2017/model3d" xmlns:o="urn:schemas-microsoft-com:office:office" xmlns:oel="http://schemas.microsoft.com/office/2019/extlst" xmlns:r="http://schemas.openxmlformats.org/officeDocument/2006/relationships" xmlns:m="http://schemas.openxmlformats.org/officeDocument/2006/math" xmlns:v="urn:schemas-microsoft-com:vml" xmlns:wp14="http://schemas.microsoft.com/office/word/2010/wordprocessingDrawing" xmlns:wp="http://schemas.openxmlformats.org/drawingml/2006/wordprocessingDrawing" xmlns:w10="urn:schemas-microsoft-com:office:word" xmlns:w="http://schemas.openxmlformats.org/wordprocessingml/2006/main" xmlns:w14="http://schemas.microsoft.com/office/word/2010/wordml" xmlns:w15="http://schemas.microsoft.com/office/word/2012/wordml" xmlns:w16cex="http://schemas.microsoft.com/office/word/2018/wordml/cex" xmlns:w16cid="http://schemas.microsoft.com/office/word/2016/wordml/cid" xmlns:w16="http://schemas.microsoft.com/office/word/2018/wordml" xmlns:w16sdtdh="http://schemas.microsoft.com/office/word/2020/wordml/sdtdatahash" xmlns:w16se="http://schemas.microsoft.com/office/word/2015/wordml/symex" xmlns:wpg="http://schemas.microsoft.com/office/word/2010/wordprocessingGroup" xmlns:wpi="http://schemas.microsoft.com/office/word/2010/wordprocessingInk" xmlns:wne="http://schemas.microsoft.com/office/word/2006/wordml" xmlns:wps="http://schemas.microsoft.com/office/word/2010/wordprocessingShape" mc:Ignorable="w14 w15 w16se w16cid w16 w16cex w16sdtdh wp14">
   <w:footnote w:type="separator" w:id="-1">
     <w:p>
       <w:pPr>
@@ -3841,7 +3806,7 @@
 </file>
 
 <file path=word/numbering.xml><?xml version="1.0" encoding="utf-8"?>
-<w:numbering xmlns:wpc="http://schemas.microsoft.com/office/word/2010/wordprocessingCanvas" xmlns:cx="http://schemas.microsoft.com/office/drawing/2014/chartex" xmlns:cx1="http://schemas.microsoft.com/office/drawing/2015/9/8/chartex" xmlns:mc="http://schemas.openxmlformats.org/markup-compatibility/2006" xmlns:o="urn:schemas-microsoft-com:office:office" xmlns:r="http://schemas.openxmlformats.org/officeDocument/2006/relationships" xmlns:m="http://schemas.openxmlformats.org/officeDocument/2006/math" xmlns:v="urn:schemas-microsoft-com:vml" xmlns:wp14="http://schemas.microsoft.com/office/word/2010/wordprocessingDrawing" xmlns:wp="http://schemas.openxmlformats.org/drawingml/2006/wordprocessingDrawing" xmlns:w10="urn:schemas-microsoft-com:office:word" xmlns:w="http://schemas.openxmlformats.org/wordprocessingml/2006/main" xmlns:w14="http://schemas.microsoft.com/office/word/2010/wordml" xmlns:w15="http://schemas.microsoft.com/office/word/2012/wordml" xmlns:w16se="http://schemas.microsoft.com/office/word/2015/wordml/symex" xmlns:wpg="http://schemas.microsoft.com/office/word/2010/wordprocessingGroup" xmlns:wpi="http://schemas.microsoft.com/office/word/2010/wordprocessingInk" xmlns:wne="http://schemas.microsoft.com/office/word/2006/wordml" xmlns:wps="http://schemas.microsoft.com/office/word/2010/wordprocessingShape" mc:Ignorable="w14 w15 w16se wp14">
+<w:numbering xmlns:wpc="http://schemas.microsoft.com/office/word/2010/wordprocessingCanvas" xmlns:cx="http://schemas.microsoft.com/office/drawing/2014/chartex" xmlns:cx1="http://schemas.microsoft.com/office/drawing/2015/9/8/chartex" xmlns:cx2="http://schemas.microsoft.com/office/drawing/2015/10/21/chartex" xmlns:cx3="http://schemas.microsoft.com/office/drawing/2016/5/9/chartex" xmlns:cx4="http://schemas.microsoft.com/office/drawing/2016/5/10/chartex" xmlns:cx5="http://schemas.microsoft.com/office/drawing/2016/5/11/chartex" xmlns:cx6="http://schemas.microsoft.com/office/drawing/2016/5/12/chartex" xmlns:cx7="http://schemas.microsoft.com/office/drawing/2016/5/13/chartex" xmlns:cx8="http://schemas.microsoft.com/office/drawing/2016/5/14/chartex" xmlns:mc="http://schemas.openxmlformats.org/markup-compatibility/2006" xmlns:aink="http://schemas.microsoft.com/office/drawing/2016/ink" xmlns:am3d="http://schemas.microsoft.com/office/drawing/2017/model3d" xmlns:o="urn:schemas-microsoft-com:office:office" xmlns:oel="http://schemas.microsoft.com/office/2019/extlst" xmlns:r="http://schemas.openxmlformats.org/officeDocument/2006/relationships" xmlns:m="http://schemas.openxmlformats.org/officeDocument/2006/math" xmlns:v="urn:schemas-microsoft-com:vml" xmlns:wp14="http://schemas.microsoft.com/office/word/2010/wordprocessingDrawing" xmlns:wp="http://schemas.openxmlformats.org/drawingml/2006/wordprocessingDrawing" xmlns:w10="urn:schemas-microsoft-com:office:word" xmlns:w="http://schemas.openxmlformats.org/wordprocessingml/2006/main" xmlns:w14="http://schemas.microsoft.com/office/word/2010/wordml" xmlns:w15="http://schemas.microsoft.com/office/word/2012/wordml" xmlns:w16cex="http://schemas.microsoft.com/office/word/2018/wordml/cex" xmlns:w16cid="http://schemas.microsoft.com/office/word/2016/wordml/cid" xmlns:w16="http://schemas.microsoft.com/office/word/2018/wordml" xmlns:w16sdtdh="http://schemas.microsoft.com/office/word/2020/wordml/sdtdatahash" xmlns:w16se="http://schemas.microsoft.com/office/word/2015/wordml/symex" xmlns:wpg="http://schemas.microsoft.com/office/word/2010/wordprocessingGroup" xmlns:wpi="http://schemas.microsoft.com/office/word/2010/wordprocessingInk" xmlns:wne="http://schemas.microsoft.com/office/word/2006/wordml" xmlns:wps="http://schemas.microsoft.com/office/word/2010/wordprocessingShape" mc:Ignorable="w14 w15 w16se w16cid w16 w16cex w16sdtdh wp14">
   <w:abstractNum w:abstractNumId="0" w15:restartNumberingAfterBreak="0">
     <w:nsid w:val="FFFFFF7F"/>
     <w:multiLevelType w:val="singleLevel"/>
@@ -5808,80 +5773,80 @@
       </w:rPr>
     </w:lvl>
   </w:abstractNum>
-  <w:num w:numId="1">
+  <w:num w:numId="1" w16cid:durableId="1359744423">
     <w:abstractNumId w:val="8"/>
   </w:num>
-  <w:num w:numId="2">
+  <w:num w:numId="2" w16cid:durableId="1349912618">
     <w:abstractNumId w:val="20"/>
   </w:num>
-  <w:num w:numId="3">
+  <w:num w:numId="3" w16cid:durableId="803884635">
     <w:abstractNumId w:val="5"/>
   </w:num>
-  <w:num w:numId="4">
+  <w:num w:numId="4" w16cid:durableId="563835534">
     <w:abstractNumId w:val="19"/>
   </w:num>
-  <w:num w:numId="5">
+  <w:num w:numId="5" w16cid:durableId="435102492">
     <w:abstractNumId w:val="0"/>
   </w:num>
-  <w:num w:numId="6">
+  <w:num w:numId="6" w16cid:durableId="245653358">
     <w:abstractNumId w:val="0"/>
   </w:num>
-  <w:num w:numId="7">
+  <w:num w:numId="7" w16cid:durableId="239026586">
     <w:abstractNumId w:val="2"/>
   </w:num>
-  <w:num w:numId="8">
+  <w:num w:numId="8" w16cid:durableId="1128821178">
     <w:abstractNumId w:val="13"/>
   </w:num>
-  <w:num w:numId="9">
+  <w:num w:numId="9" w16cid:durableId="2026012028">
     <w:abstractNumId w:val="10"/>
   </w:num>
-  <w:num w:numId="10">
+  <w:num w:numId="10" w16cid:durableId="2115904067">
     <w:abstractNumId w:val="1"/>
   </w:num>
-  <w:num w:numId="11">
+  <w:num w:numId="11" w16cid:durableId="1698197270">
     <w:abstractNumId w:val="9"/>
   </w:num>
-  <w:num w:numId="12">
+  <w:num w:numId="12" w16cid:durableId="1110851958">
     <w:abstractNumId w:val="7"/>
   </w:num>
-  <w:num w:numId="13">
+  <w:num w:numId="13" w16cid:durableId="1022822552">
     <w:abstractNumId w:val="12"/>
   </w:num>
-  <w:num w:numId="14">
+  <w:num w:numId="14" w16cid:durableId="1300845699">
     <w:abstractNumId w:val="4"/>
   </w:num>
-  <w:num w:numId="15">
+  <w:num w:numId="15" w16cid:durableId="972830401">
     <w:abstractNumId w:val="11"/>
   </w:num>
-  <w:num w:numId="16">
+  <w:num w:numId="16" w16cid:durableId="2138714653">
     <w:abstractNumId w:val="16"/>
   </w:num>
-  <w:num w:numId="17">
+  <w:num w:numId="17" w16cid:durableId="1303998635">
     <w:abstractNumId w:val="15"/>
   </w:num>
-  <w:num w:numId="18">
+  <w:num w:numId="18" w16cid:durableId="1438064754">
     <w:abstractNumId w:val="21"/>
   </w:num>
-  <w:num w:numId="19">
+  <w:num w:numId="19" w16cid:durableId="809204720">
     <w:abstractNumId w:val="18"/>
   </w:num>
-  <w:num w:numId="20">
+  <w:num w:numId="20" w16cid:durableId="1048722134">
     <w:abstractNumId w:val="14"/>
   </w:num>
-  <w:num w:numId="21">
+  <w:num w:numId="21" w16cid:durableId="2123525105">
     <w:abstractNumId w:val="3"/>
   </w:num>
-  <w:num w:numId="22">
+  <w:num w:numId="22" w16cid:durableId="363598938">
     <w:abstractNumId w:val="6"/>
   </w:num>
-  <w:num w:numId="23">
+  <w:num w:numId="23" w16cid:durableId="2077969730">
     <w:abstractNumId w:val="17"/>
   </w:num>
 </w:numbering>
 </file>
 
 <file path=word/styles.xml><?xml version="1.0" encoding="utf-8"?>
-<w:styles xmlns:mc="http://schemas.openxmlformats.org/markup-compatibility/2006" xmlns:r="http://schemas.openxmlformats.org/officeDocument/2006/relationships" xmlns:w="http://schemas.openxmlformats.org/wordprocessingml/2006/main" xmlns:w14="http://schemas.microsoft.com/office/word/2010/wordml" xmlns:w15="http://schemas.microsoft.com/office/word/2012/wordml" xmlns:w16se="http://schemas.microsoft.com/office/word/2015/wordml/symex" mc:Ignorable="w14 w15 w16se">
+<w:styles xmlns:mc="http://schemas.openxmlformats.org/markup-compatibility/2006" xmlns:r="http://schemas.openxmlformats.org/officeDocument/2006/relationships" xmlns:w="http://schemas.openxmlformats.org/wordprocessingml/2006/main" xmlns:w14="http://schemas.microsoft.com/office/word/2010/wordml" xmlns:w15="http://schemas.microsoft.com/office/word/2012/wordml" xmlns:w16cex="http://schemas.microsoft.com/office/word/2018/wordml/cex" xmlns:w16cid="http://schemas.microsoft.com/office/word/2016/wordml/cid" xmlns:w16="http://schemas.microsoft.com/office/word/2018/wordml" xmlns:w16sdtdh="http://schemas.microsoft.com/office/word/2020/wordml/sdtdatahash" xmlns:w16se="http://schemas.microsoft.com/office/word/2015/wordml/symex" mc:Ignorable="w14 w15 w16se w16cid w16 w16cex w16sdtdh">
   <w:docDefaults>
     <w:rPrDefault>
       <w:rPr>
@@ -5899,7 +5864,7 @@
       </w:pPr>
     </w:pPrDefault>
   </w:docDefaults>
-  <w:latentStyles w:defLockedState="0" w:defUIPriority="99" w:defSemiHidden="0" w:defUnhideWhenUsed="0" w:defQFormat="0" w:count="371">
+  <w:latentStyles w:defLockedState="0" w:defUIPriority="99" w:defSemiHidden="0" w:defUnhideWhenUsed="0" w:defQFormat="0" w:count="376">
     <w:lsdException w:name="Normal" w:uiPriority="0" w:qFormat="1"/>
     <w:lsdException w:name="heading 1" w:uiPriority="9" w:qFormat="1"/>
     <w:lsdException w:name="heading 2" w:semiHidden="1" w:uiPriority="9" w:unhideWhenUsed="1" w:qFormat="1"/>
@@ -6271,6 +6236,11 @@
     <w:lsdException w:name="List Table 5 Dark Accent 6" w:uiPriority="50"/>
     <w:lsdException w:name="List Table 6 Colorful Accent 6" w:uiPriority="51"/>
     <w:lsdException w:name="List Table 7 Colorful Accent 6" w:uiPriority="52"/>
+    <w:lsdException w:name="Mention" w:semiHidden="1" w:unhideWhenUsed="1"/>
+    <w:lsdException w:name="Smart Hyperlink" w:semiHidden="1" w:unhideWhenUsed="1"/>
+    <w:lsdException w:name="Hashtag" w:semiHidden="1" w:unhideWhenUsed="1"/>
+    <w:lsdException w:name="Unresolved Mention" w:semiHidden="1" w:unhideWhenUsed="1"/>
+    <w:lsdException w:name="Smart Link" w:semiHidden="1" w:unhideWhenUsed="1"/>
   </w:latentStyles>
   <w:style w:type="paragraph" w:default="1" w:styleId="Normal">
     <w:name w:val="Normal"/>

</xml_diff>